<commit_message>
Controlador no se ha terminado de programar. Debido a un problema que no se habia considerado (en la asignacion de reservas), se anadira una nueva clase de modelo, y se editará la documentación
</commit_message>
<xml_diff>
--- a/Analisis de programa.docx
+++ b/Analisis de programa.docx
@@ -5,7 +5,7 @@
     <w:p>
       <w:pPr>
         <w:spacing w:after="0"/>
-        <w:ind w:right="1599"/>
+        <w:ind w:right="1599" w:firstLine="708"/>
         <w:jc w:val="right"/>
       </w:pPr>
       <w:r>
@@ -115,7 +115,7 @@
           </mc:Choice>
           <mc:Fallback>
             <w:pict>
-              <v:group w14:anchorId="1AE56909" id="Group 4756" o:spid="_x0000_s1026" style="width:449.7pt;height:1pt;mso-position-horizontal-relative:char;mso-position-vertical-relative:line" coordsize="57109,127" o:gfxdata="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">
+              <v:group w14:anchorId="6EC6B511" id="Group 4756" o:spid="_x0000_s1026" style="width:449.7pt;height:1pt;mso-position-horizontal-relative:char;mso-position-vertical-relative:line" coordsize="57109,127" o:gfxdata="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">
                 <v:shape id="Shape 6305" o:spid="_x0000_s1027" style="position:absolute;width:57109;height:127;visibility:visible;mso-wrap-style:square;v-text-anchor:top" coordsize="5710936,12700" o:gfxdata="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" path="m,l5710936,r,12700l,12700,,e" fillcolor="#4f81bd" stroked="f" strokeweight="0">
                   <v:stroke miterlimit="83231f" joinstyle="miter"/>
                   <v:path arrowok="t" textboxrect="0,0,5710936,12700"/>
@@ -2536,13 +2536,7 @@
               <w:rPr>
                 <w:rFonts w:ascii="Cambria" w:eastAsia="Cambria" w:hAnsi="Cambria" w:cs="Cambria"/>
               </w:rPr>
-              <w:t>4</w:t>
-            </w:r>
-            <w:r>
-              <w:rPr>
-                <w:rFonts w:ascii="Cambria" w:eastAsia="Cambria" w:hAnsi="Cambria" w:cs="Cambria"/>
-              </w:rPr>
-              <w:t>]</w:t>
+              <w:t>4]</w:t>
             </w:r>
           </w:p>
         </w:tc>
@@ -2579,19 +2573,7 @@
               <w:rPr>
                 <w:rFonts w:ascii="Cambria" w:eastAsia="Cambria" w:hAnsi="Cambria" w:cs="Cambria"/>
               </w:rPr>
-              <w:t>Esta lista contiene todos los salones</w:t>
-            </w:r>
-            <w:r>
-              <w:rPr>
-                <w:rFonts w:ascii="Cambria" w:eastAsia="Cambria" w:hAnsi="Cambria" w:cs="Cambria"/>
-              </w:rPr>
-              <w:t xml:space="preserve"> medianos</w:t>
-            </w:r>
-            <w:r>
-              <w:rPr>
-                <w:rFonts w:ascii="Cambria" w:eastAsia="Cambria" w:hAnsi="Cambria" w:cs="Cambria"/>
-              </w:rPr>
-              <w:t xml:space="preserve"> con los que cuenta el establecimiento.</w:t>
+              <w:t>Esta lista contiene todos los salones medianos con los que cuenta el establecimiento.</w:t>
             </w:r>
           </w:p>
         </w:tc>
@@ -2673,13 +2655,7 @@
               <w:rPr>
                 <w:rFonts w:ascii="Cambria" w:eastAsia="Cambria" w:hAnsi="Cambria" w:cs="Cambria"/>
               </w:rPr>
-              <w:t>3</w:t>
-            </w:r>
-            <w:r>
-              <w:rPr>
-                <w:rFonts w:ascii="Cambria" w:eastAsia="Cambria" w:hAnsi="Cambria" w:cs="Cambria"/>
-              </w:rPr>
-              <w:t>]</w:t>
+              <w:t>3]</w:t>
             </w:r>
           </w:p>
         </w:tc>
@@ -2716,19 +2692,7 @@
               <w:rPr>
                 <w:rFonts w:ascii="Cambria" w:eastAsia="Cambria" w:hAnsi="Cambria" w:cs="Cambria"/>
               </w:rPr>
-              <w:t>Esta lista contiene todos los salones</w:t>
-            </w:r>
-            <w:r>
-              <w:rPr>
-                <w:rFonts w:ascii="Cambria" w:eastAsia="Cambria" w:hAnsi="Cambria" w:cs="Cambria"/>
-              </w:rPr>
-              <w:t xml:space="preserve"> grandes</w:t>
-            </w:r>
-            <w:r>
-              <w:rPr>
-                <w:rFonts w:ascii="Cambria" w:eastAsia="Cambria" w:hAnsi="Cambria" w:cs="Cambria"/>
-              </w:rPr>
-              <w:t xml:space="preserve"> con los que cuenta el establecimiento.</w:t>
+              <w:t>Esta lista contiene todos los salones grandes con los que cuenta el establecimiento.</w:t>
             </w:r>
           </w:p>
         </w:tc>
@@ -2979,13 +2943,7 @@
               <w:rPr>
                 <w:rFonts w:ascii="Cambria" w:eastAsia="Cambria" w:hAnsi="Cambria" w:cs="Cambria"/>
               </w:rPr>
-              <w:t>i</w:t>
-            </w:r>
-            <w:r>
-              <w:rPr>
-                <w:rFonts w:ascii="Cambria" w:eastAsia="Cambria" w:hAnsi="Cambria" w:cs="Cambria"/>
-              </w:rPr>
-              <w:t>nt</w:t>
+              <w:t>int</w:t>
             </w:r>
             <w:proofErr w:type="spellEnd"/>
           </w:p>
@@ -3023,19 +2981,7 @@
               <w:rPr>
                 <w:rFonts w:ascii="Cambria" w:eastAsia="Cambria" w:hAnsi="Cambria" w:cs="Cambria"/>
               </w:rPr>
-              <w:t xml:space="preserve">Esta variable contiene la última posición disponible para ingresar un salón </w:t>
-            </w:r>
-            <w:r>
-              <w:rPr>
-                <w:rFonts w:ascii="Cambria" w:eastAsia="Cambria" w:hAnsi="Cambria" w:cs="Cambria"/>
-              </w:rPr>
-              <w:t>mediano</w:t>
-            </w:r>
-            <w:r>
-              <w:rPr>
-                <w:rFonts w:ascii="Cambria" w:eastAsia="Cambria" w:hAnsi="Cambria" w:cs="Cambria"/>
-              </w:rPr>
-              <w:t xml:space="preserve"> a su lista respectiva. Empieza en 0</w:t>
+              <w:t>Esta variable contiene la última posición disponible para ingresar un salón mediano a su lista respectiva. Empieza en 0</w:t>
             </w:r>
           </w:p>
         </w:tc>
@@ -3087,13 +3033,7 @@
               <w:rPr>
                 <w:rFonts w:ascii="Cambria" w:eastAsia="Cambria" w:hAnsi="Cambria" w:cs="Cambria"/>
               </w:rPr>
-              <w:t>i</w:t>
-            </w:r>
-            <w:r>
-              <w:rPr>
-                <w:rFonts w:ascii="Cambria" w:eastAsia="Cambria" w:hAnsi="Cambria" w:cs="Cambria"/>
-              </w:rPr>
-              <w:t>nt</w:t>
+              <w:t>int</w:t>
             </w:r>
             <w:proofErr w:type="spellEnd"/>
           </w:p>
@@ -3131,19 +3071,7 @@
               <w:rPr>
                 <w:rFonts w:ascii="Cambria" w:eastAsia="Cambria" w:hAnsi="Cambria" w:cs="Cambria"/>
               </w:rPr>
-              <w:t xml:space="preserve">Esta variable contiene la última posición disponible para ingresar un salón </w:t>
-            </w:r>
-            <w:r>
-              <w:rPr>
-                <w:rFonts w:ascii="Cambria" w:eastAsia="Cambria" w:hAnsi="Cambria" w:cs="Cambria"/>
-              </w:rPr>
-              <w:t>grande</w:t>
-            </w:r>
-            <w:r>
-              <w:rPr>
-                <w:rFonts w:ascii="Cambria" w:eastAsia="Cambria" w:hAnsi="Cambria" w:cs="Cambria"/>
-              </w:rPr>
-              <w:t xml:space="preserve"> a su lista respectiva. Empieza en 0</w:t>
+              <w:t>Esta variable contiene la última posición disponible para ingresar un salón grande a su lista respectiva. Empieza en 0</w:t>
             </w:r>
           </w:p>
         </w:tc>
@@ -3194,13 +3122,7 @@
               <w:rPr>
                 <w:rFonts w:ascii="Cambria" w:eastAsia="Cambria" w:hAnsi="Cambria" w:cs="Cambria"/>
               </w:rPr>
-              <w:t>i</w:t>
-            </w:r>
-            <w:r>
-              <w:rPr>
-                <w:rFonts w:ascii="Cambria" w:eastAsia="Cambria" w:hAnsi="Cambria" w:cs="Cambria"/>
-              </w:rPr>
-              <w:t>nt</w:t>
+              <w:t>int</w:t>
             </w:r>
             <w:proofErr w:type="spellEnd"/>
           </w:p>
@@ -3238,19 +3160,7 @@
               <w:rPr>
                 <w:rFonts w:ascii="Cambria" w:eastAsia="Cambria" w:hAnsi="Cambria" w:cs="Cambria"/>
               </w:rPr>
-              <w:t>Esta variable contiene la última posición disponible para ingresar un</w:t>
-            </w:r>
-            <w:r>
-              <w:rPr>
-                <w:rFonts w:ascii="Cambria" w:eastAsia="Cambria" w:hAnsi="Cambria" w:cs="Cambria"/>
-              </w:rPr>
-              <w:t>a reserva a la lista de espera</w:t>
-            </w:r>
-            <w:r>
-              <w:rPr>
-                <w:rFonts w:ascii="Cambria" w:eastAsia="Cambria" w:hAnsi="Cambria" w:cs="Cambria"/>
-              </w:rPr>
-              <w:t>. Empieza en 0</w:t>
+              <w:t>Esta variable contiene la última posición disponible para ingresar una reserva a la lista de espera. Empieza en 0</w:t>
             </w:r>
           </w:p>
         </w:tc>
@@ -5247,13 +5157,7 @@
         <w:rPr>
           <w:rFonts w:ascii="Cambria" w:eastAsia="Cambria" w:hAnsi="Cambria" w:cs="Cambria"/>
         </w:rPr>
-        <w:t xml:space="preserve">Clase:  </w:t>
-      </w:r>
-      <w:r>
-        <w:rPr>
-          <w:rFonts w:ascii="Cambria" w:eastAsia="Cambria" w:hAnsi="Cambria" w:cs="Cambria"/>
-        </w:rPr>
-        <w:t>Controlador</w:t>
+        <w:t>Clase:  Controlador</w:t>
       </w:r>
     </w:p>
     <w:tbl>
@@ -5424,13 +5328,11 @@
               <w:spacing w:after="214"/>
               <w:rPr>
                 <w:rFonts w:ascii="Cambria" w:eastAsia="Cambria" w:hAnsi="Cambria" w:cs="Cambria"/>
-                <w:lang w:val="en-US"/>
-              </w:rPr>
-            </w:pPr>
-            <w:r>
-              <w:rPr>
-                <w:rFonts w:ascii="Cambria" w:eastAsia="Cambria" w:hAnsi="Cambria" w:cs="Cambria"/>
-                <w:lang w:val="en-US"/>
+              </w:rPr>
+            </w:pPr>
+            <w:r>
+              <w:rPr>
+                <w:rFonts w:ascii="Cambria" w:eastAsia="Cambria" w:hAnsi="Cambria" w:cs="Cambria"/>
               </w:rPr>
               <w:t>Nombre: String</w:t>
             </w:r>
@@ -5440,24 +5342,13 @@
               <w:spacing w:after="214"/>
               <w:rPr>
                 <w:rFonts w:ascii="Cambria" w:hAnsi="Cambria"/>
-                <w:lang w:val="en-US"/>
-              </w:rPr>
-            </w:pPr>
-            <w:proofErr w:type="spellStart"/>
-            <w:r>
-              <w:rPr>
-                <w:rFonts w:ascii="Cambria" w:hAnsi="Cambria"/>
-                <w:lang w:val="en-US"/>
-              </w:rPr>
-              <w:t>Tamaño</w:t>
-            </w:r>
-            <w:proofErr w:type="spellEnd"/>
-            <w:r>
-              <w:rPr>
-                <w:rFonts w:ascii="Cambria" w:hAnsi="Cambria"/>
-                <w:lang w:val="en-US"/>
-              </w:rPr>
-              <w:t>: String</w:t>
+              </w:rPr>
+            </w:pPr>
+            <w:r>
+              <w:rPr>
+                <w:rFonts w:ascii="Cambria" w:hAnsi="Cambria"/>
+              </w:rPr>
+              <w:t>Tamaño: String</w:t>
             </w:r>
           </w:p>
           <w:p>
@@ -5795,13 +5686,11 @@
               <w:spacing w:after="214"/>
               <w:rPr>
                 <w:rFonts w:ascii="Cambria" w:eastAsia="Cambria" w:hAnsi="Cambria" w:cs="Cambria"/>
-                <w:lang w:val="en-US"/>
-              </w:rPr>
-            </w:pPr>
-            <w:r>
-              <w:rPr>
-                <w:rFonts w:ascii="Cambria" w:eastAsia="Cambria" w:hAnsi="Cambria" w:cs="Cambria"/>
-                <w:lang w:val="en-US"/>
+              </w:rPr>
+            </w:pPr>
+            <w:r>
+              <w:rPr>
+                <w:rFonts w:ascii="Cambria" w:eastAsia="Cambria" w:hAnsi="Cambria" w:cs="Cambria"/>
               </w:rPr>
               <w:t>Nombre: String</w:t>
             </w:r>
@@ -5811,70 +5700,43 @@
               <w:spacing w:after="214"/>
               <w:rPr>
                 <w:rFonts w:ascii="Cambria" w:eastAsia="Cambria" w:hAnsi="Cambria" w:cs="Cambria"/>
-                <w:lang w:val="en-US"/>
-              </w:rPr>
-            </w:pPr>
-            <w:proofErr w:type="spellStart"/>
-            <w:r>
-              <w:rPr>
-                <w:rFonts w:ascii="Cambria" w:eastAsia="Cambria" w:hAnsi="Cambria" w:cs="Cambria"/>
-                <w:lang w:val="en-US"/>
-              </w:rPr>
-              <w:t>Cliente</w:t>
-            </w:r>
-            <w:proofErr w:type="spellEnd"/>
-            <w:r>
-              <w:rPr>
-                <w:rFonts w:ascii="Cambria" w:eastAsia="Cambria" w:hAnsi="Cambria" w:cs="Cambria"/>
-                <w:lang w:val="en-US"/>
-              </w:rPr>
-              <w:t xml:space="preserve"> VIP: </w:t>
-            </w:r>
-            <w:proofErr w:type="spellStart"/>
-            <w:r>
-              <w:rPr>
-                <w:rFonts w:ascii="Cambria" w:eastAsia="Cambria" w:hAnsi="Cambria" w:cs="Cambria"/>
-                <w:lang w:val="en-US"/>
+              </w:rPr>
+            </w:pPr>
+            <w:r>
+              <w:rPr>
+                <w:rFonts w:ascii="Cambria" w:eastAsia="Cambria" w:hAnsi="Cambria" w:cs="Cambria"/>
+              </w:rPr>
+              <w:t xml:space="preserve">Cliente VIP: </w:t>
+            </w:r>
+            <w:r>
+              <w:rPr>
+                <w:rFonts w:ascii="Cambria" w:eastAsia="Cambria" w:hAnsi="Cambria" w:cs="Cambria"/>
               </w:rPr>
               <w:t>b</w:t>
             </w:r>
             <w:r>
               <w:rPr>
                 <w:rFonts w:ascii="Cambria" w:eastAsia="Cambria" w:hAnsi="Cambria" w:cs="Cambria"/>
-                <w:lang w:val="en-US"/>
               </w:rPr>
               <w:t>oolean</w:t>
             </w:r>
-            <w:proofErr w:type="spellEnd"/>
-          </w:p>
-          <w:p>
-            <w:pPr>
-              <w:spacing w:after="214"/>
-              <w:rPr>
-                <w:rFonts w:ascii="Cambria" w:eastAsia="Cambria" w:hAnsi="Cambria" w:cs="Cambria"/>
-                <w:lang w:val="en-US"/>
-              </w:rPr>
-            </w:pPr>
-            <w:r>
-              <w:rPr>
-                <w:rFonts w:ascii="Cambria" w:eastAsia="Cambria" w:hAnsi="Cambria" w:cs="Cambria"/>
-                <w:lang w:val="en-US"/>
-              </w:rPr>
-              <w:t xml:space="preserve">Hora de </w:t>
-            </w:r>
-            <w:proofErr w:type="spellStart"/>
-            <w:r>
-              <w:rPr>
-                <w:rFonts w:ascii="Cambria" w:eastAsia="Cambria" w:hAnsi="Cambria" w:cs="Cambria"/>
-                <w:lang w:val="en-US"/>
-              </w:rPr>
-              <w:t>inicio</w:t>
-            </w:r>
-            <w:proofErr w:type="spellEnd"/>
-            <w:r>
-              <w:rPr>
-                <w:rFonts w:ascii="Cambria" w:eastAsia="Cambria" w:hAnsi="Cambria" w:cs="Cambria"/>
-                <w:lang w:val="en-US"/>
+          </w:p>
+          <w:p>
+            <w:pPr>
+              <w:spacing w:after="214"/>
+              <w:rPr>
+                <w:rFonts w:ascii="Cambria" w:eastAsia="Cambria" w:hAnsi="Cambria" w:cs="Cambria"/>
+              </w:rPr>
+            </w:pPr>
+            <w:r>
+              <w:rPr>
+                <w:rFonts w:ascii="Cambria" w:eastAsia="Cambria" w:hAnsi="Cambria" w:cs="Cambria"/>
+              </w:rPr>
+              <w:t>Hora de inicio</w:t>
+            </w:r>
+            <w:r>
+              <w:rPr>
+                <w:rFonts w:ascii="Cambria" w:eastAsia="Cambria" w:hAnsi="Cambria" w:cs="Cambria"/>
               </w:rPr>
               <w:t>: int</w:t>
             </w:r>
@@ -5884,86 +5746,31 @@
               <w:spacing w:after="214"/>
               <w:rPr>
                 <w:rFonts w:ascii="Cambria" w:eastAsia="Cambria" w:hAnsi="Cambria" w:cs="Cambria"/>
-                <w:lang w:val="en-US"/>
-              </w:rPr>
-            </w:pPr>
-            <w:proofErr w:type="spellStart"/>
-            <w:r>
-              <w:rPr>
-                <w:rFonts w:ascii="Cambria" w:eastAsia="Cambria" w:hAnsi="Cambria" w:cs="Cambria"/>
-                <w:lang w:val="en-US"/>
-              </w:rPr>
-              <w:t>Duración</w:t>
-            </w:r>
-            <w:proofErr w:type="spellEnd"/>
-            <w:r>
-              <w:rPr>
-                <w:rFonts w:ascii="Cambria" w:eastAsia="Cambria" w:hAnsi="Cambria" w:cs="Cambria"/>
-                <w:lang w:val="en-US"/>
-              </w:rPr>
-              <w:t xml:space="preserve"> de </w:t>
-            </w:r>
-            <w:proofErr w:type="spellStart"/>
-            <w:r>
-              <w:rPr>
-                <w:rFonts w:ascii="Cambria" w:eastAsia="Cambria" w:hAnsi="Cambria" w:cs="Cambria"/>
-                <w:lang w:val="en-US"/>
-              </w:rPr>
-              <w:t>evento</w:t>
-            </w:r>
-            <w:proofErr w:type="spellEnd"/>
-            <w:r>
-              <w:rPr>
-                <w:rFonts w:ascii="Cambria" w:eastAsia="Cambria" w:hAnsi="Cambria" w:cs="Cambria"/>
-                <w:lang w:val="en-US"/>
-              </w:rPr>
-              <w:t>: int</w:t>
-            </w:r>
-          </w:p>
-          <w:p>
-            <w:pPr>
-              <w:spacing w:after="214"/>
-              <w:rPr>
-                <w:rFonts w:ascii="Cambria" w:eastAsia="Cambria" w:hAnsi="Cambria" w:cs="Cambria"/>
-                <w:lang w:val="en-US"/>
-              </w:rPr>
-            </w:pPr>
-            <w:proofErr w:type="spellStart"/>
-            <w:r>
-              <w:rPr>
-                <w:rFonts w:ascii="Cambria" w:eastAsia="Cambria" w:hAnsi="Cambria" w:cs="Cambria"/>
-                <w:lang w:val="en-US"/>
-              </w:rPr>
-              <w:t>Cantidad</w:t>
-            </w:r>
-            <w:proofErr w:type="spellEnd"/>
-            <w:r>
-              <w:rPr>
-                <w:rFonts w:ascii="Cambria" w:eastAsia="Cambria" w:hAnsi="Cambria" w:cs="Cambria"/>
-                <w:lang w:val="en-US"/>
-              </w:rPr>
-              <w:t xml:space="preserve"> de </w:t>
-            </w:r>
-            <w:proofErr w:type="spellStart"/>
-            <w:r>
-              <w:rPr>
-                <w:rFonts w:ascii="Cambria" w:eastAsia="Cambria" w:hAnsi="Cambria" w:cs="Cambria"/>
-                <w:lang w:val="en-US"/>
-              </w:rPr>
-              <w:t>asistentes</w:t>
-            </w:r>
-            <w:proofErr w:type="spellEnd"/>
-            <w:r>
-              <w:rPr>
-                <w:rFonts w:ascii="Cambria" w:eastAsia="Cambria" w:hAnsi="Cambria" w:cs="Cambria"/>
-                <w:lang w:val="en-US"/>
-              </w:rPr>
-              <w:t xml:space="preserve">: </w:t>
-            </w:r>
-            <w:r>
-              <w:rPr>
-                <w:rFonts w:ascii="Cambria" w:eastAsia="Cambria" w:hAnsi="Cambria" w:cs="Cambria"/>
-                <w:lang w:val="en-US"/>
+              </w:rPr>
+            </w:pPr>
+            <w:r>
+              <w:rPr>
+                <w:rFonts w:ascii="Cambria" w:eastAsia="Cambria" w:hAnsi="Cambria" w:cs="Cambria"/>
+              </w:rPr>
+              <w:t>Duración de evento: int</w:t>
+            </w:r>
+          </w:p>
+          <w:p>
+            <w:pPr>
+              <w:spacing w:after="214"/>
+              <w:rPr>
+                <w:rFonts w:ascii="Cambria" w:eastAsia="Cambria" w:hAnsi="Cambria" w:cs="Cambria"/>
+              </w:rPr>
+            </w:pPr>
+            <w:r>
+              <w:rPr>
+                <w:rFonts w:ascii="Cambria" w:eastAsia="Cambria" w:hAnsi="Cambria" w:cs="Cambria"/>
+              </w:rPr>
+              <w:t xml:space="preserve">Cantidad de asistentes: </w:t>
+            </w:r>
+            <w:r>
+              <w:rPr>
+                <w:rFonts w:ascii="Cambria" w:eastAsia="Cambria" w:hAnsi="Cambria" w:cs="Cambria"/>
               </w:rPr>
               <w:t>int</w:t>
             </w:r>
@@ -6060,43 +5867,7 @@
               <w:rPr>
                 <w:rFonts w:ascii="Cambria" w:hAnsi="Cambria"/>
               </w:rPr>
-              <w:t>Este método agrega un</w:t>
-            </w:r>
-            <w:r>
-              <w:rPr>
-                <w:rFonts w:ascii="Cambria" w:hAnsi="Cambria"/>
-              </w:rPr>
-              <w:t>a</w:t>
-            </w:r>
-            <w:r>
-              <w:rPr>
-                <w:rFonts w:ascii="Cambria" w:hAnsi="Cambria"/>
-              </w:rPr>
-              <w:t xml:space="preserve"> nuev</w:t>
-            </w:r>
-            <w:r>
-              <w:rPr>
-                <w:rFonts w:ascii="Cambria" w:hAnsi="Cambria"/>
-              </w:rPr>
-              <w:t>a</w:t>
-            </w:r>
-            <w:r>
-              <w:rPr>
-                <w:rFonts w:ascii="Cambria" w:hAnsi="Cambria"/>
-              </w:rPr>
-              <w:t xml:space="preserve"> </w:t>
-            </w:r>
-            <w:r>
-              <w:rPr>
-                <w:rFonts w:ascii="Cambria" w:hAnsi="Cambria"/>
-              </w:rPr>
-              <w:t>reserva a la lista de espera</w:t>
-            </w:r>
-            <w:r>
-              <w:rPr>
-                <w:rFonts w:ascii="Cambria" w:hAnsi="Cambria"/>
-              </w:rPr>
-              <w:t xml:space="preserve">. Antes de añadir </w:t>
+              <w:t xml:space="preserve">Este método agrega una nueva reserva a la lista de espera. Antes de añadir </w:t>
             </w:r>
             <w:r>
               <w:rPr>
@@ -6576,15 +6347,28 @@
           <w:lang w:val="en-US"/>
         </w:rPr>
       </w:pPr>
-      <w:hyperlink r:id="rId7" w:history="1">
-        <w:r>
-          <w:rPr>
-            <w:rStyle w:val="Hyperlink"/>
-            <w:lang w:val="en-US"/>
-          </w:rPr>
-          <w:t>https://lucid.app/lucidchart/b2f9cbea-99f6-4b1a-a100-71eff16c504c/edit?viewport_loc=-207%2C-967%2C2558%2C1408%2C0_0&amp;invitationId=inv_7b6be7cd-6054-4706-b327-c8b6ec71e2eb</w:t>
-        </w:r>
-      </w:hyperlink>
+      <w:r>
+        <w:fldChar w:fldCharType="begin"/>
+      </w:r>
+      <w:r>
+        <w:rPr>
+          <w:lang w:val="en-US"/>
+        </w:rPr>
+        <w:instrText>HYPERLINK "https://lucid.app/lucidchart/b2f9cbea-99f6-4b1a-a100-71eff16c504c/edit?viewport_loc=-207%2C-967%2C2558%2C1408%2C0_0&amp;invitationId=inv_7b6be7cd-6054-4706-b327-c8b6ec71e2eb"</w:instrText>
+      </w:r>
+      <w:r>
+        <w:fldChar w:fldCharType="separate"/>
+      </w:r>
+      <w:r>
+        <w:rPr>
+          <w:rStyle w:val="Hyperlink"/>
+          <w:lang w:val="en-US"/>
+        </w:rPr>
+        <w:t>https://lucid.app/lucidchart/b2f9cbea-99f6-4b1a-a100-71eff16c504c/edit?viewport_loc=-207%2C-967%2C2558%2C1408%2C0_0&amp;invitationId=inv_7b6be7cd-6054-4706-b327-c8b6ec71e2eb</w:t>
+      </w:r>
+      <w:r>
+        <w:fldChar w:fldCharType="end"/>
+      </w:r>
       <w:r>
         <w:rPr>
           <w:lang w:val="en-US"/>
@@ -6606,31 +6390,33 @@
         </w:rPr>
         <w:t xml:space="preserve"> </w:t>
       </w:r>
-      <w:r>
-        <w:rPr>
-          <w:rFonts w:ascii="Cambria" w:eastAsia="Cambria" w:hAnsi="Cambria" w:cs="Cambria"/>
-        </w:rPr>
-        <w:t xml:space="preserve"> </w:t>
-      </w:r>
     </w:p>
     <w:p>
       <w:pPr>
-        <w:spacing w:after="220"/>
+        <w:spacing w:after="554"/>
+        <w:rPr>
+          <w:lang w:val="en-US"/>
+        </w:rPr>
       </w:pPr>
       <w:r>
         <w:rPr>
           <w:rFonts w:ascii="Cambria" w:eastAsia="Cambria" w:hAnsi="Cambria" w:cs="Cambria"/>
+          <w:lang w:val="en-US"/>
         </w:rPr>
         <w:t xml:space="preserve"> </w:t>
       </w:r>
     </w:p>
     <w:p>
       <w:pPr>
-        <w:spacing w:after="215"/>
+        <w:spacing w:after="220"/>
+        <w:rPr>
+          <w:lang w:val="en-US"/>
+        </w:rPr>
       </w:pPr>
       <w:r>
         <w:rPr>
           <w:rFonts w:ascii="Cambria" w:eastAsia="Cambria" w:hAnsi="Cambria" w:cs="Cambria"/>
+          <w:lang w:val="en-US"/>
         </w:rPr>
         <w:lastRenderedPageBreak/>
         <w:t xml:space="preserve"> </w:t>
@@ -6638,55 +6424,90 @@
     </w:p>
     <w:p>
       <w:pPr>
-        <w:spacing w:after="214"/>
+        <w:spacing w:after="215"/>
+        <w:rPr>
+          <w:lang w:val="en-US"/>
+        </w:rPr>
       </w:pPr>
       <w:r>
         <w:rPr>
           <w:rFonts w:ascii="Cambria" w:eastAsia="Cambria" w:hAnsi="Cambria" w:cs="Cambria"/>
+          <w:lang w:val="en-US"/>
         </w:rPr>
         <w:t xml:space="preserve"> </w:t>
       </w:r>
     </w:p>
     <w:p>
       <w:pPr>
-        <w:spacing w:after="219"/>
+        <w:spacing w:after="214"/>
+        <w:rPr>
+          <w:lang w:val="en-US"/>
+        </w:rPr>
       </w:pPr>
       <w:r>
         <w:rPr>
           <w:rFonts w:ascii="Cambria" w:eastAsia="Cambria" w:hAnsi="Cambria" w:cs="Cambria"/>
+          <w:lang w:val="en-US"/>
         </w:rPr>
         <w:t xml:space="preserve"> </w:t>
       </w:r>
     </w:p>
     <w:p>
       <w:pPr>
-        <w:spacing w:after="215"/>
+        <w:spacing w:after="219"/>
+        <w:rPr>
+          <w:lang w:val="en-US"/>
+        </w:rPr>
       </w:pPr>
       <w:r>
         <w:rPr>
           <w:rFonts w:ascii="Cambria" w:eastAsia="Cambria" w:hAnsi="Cambria" w:cs="Cambria"/>
+          <w:lang w:val="en-US"/>
         </w:rPr>
         <w:t xml:space="preserve"> </w:t>
       </w:r>
     </w:p>
     <w:p>
       <w:pPr>
-        <w:spacing w:after="214"/>
+        <w:spacing w:after="215"/>
+        <w:rPr>
+          <w:lang w:val="en-US"/>
+        </w:rPr>
       </w:pPr>
       <w:r>
         <w:rPr>
           <w:rFonts w:ascii="Cambria" w:eastAsia="Cambria" w:hAnsi="Cambria" w:cs="Cambria"/>
+          <w:lang w:val="en-US"/>
         </w:rPr>
         <w:t xml:space="preserve"> </w:t>
       </w:r>
     </w:p>
     <w:p>
       <w:pPr>
+        <w:spacing w:after="214"/>
+        <w:rPr>
+          <w:lang w:val="en-US"/>
+        </w:rPr>
+      </w:pPr>
+      <w:r>
+        <w:rPr>
+          <w:rFonts w:ascii="Cambria" w:eastAsia="Cambria" w:hAnsi="Cambria" w:cs="Cambria"/>
+          <w:lang w:val="en-US"/>
+        </w:rPr>
+        <w:t xml:space="preserve"> </w:t>
+      </w:r>
+    </w:p>
+    <w:p>
+      <w:pPr>
         <w:spacing w:after="0"/>
+        <w:rPr>
+          <w:lang w:val="en-US"/>
+        </w:rPr>
       </w:pPr>
       <w:r>
         <w:rPr>
           <w:rFonts w:ascii="Cambria" w:eastAsia="Cambria" w:hAnsi="Cambria" w:cs="Cambria"/>
+          <w:lang w:val="en-US"/>
         </w:rPr>
         <w:t xml:space="preserve"> </w:t>
       </w:r>
@@ -6880,7 +6701,7 @@
       <w:pPr>
         <w:spacing w:after="554"/>
       </w:pPr>
-      <w:hyperlink r:id="rId8" w:history="1">
+      <w:hyperlink r:id="rId7" w:history="1">
         <w:r>
           <w:rPr>
             <w:rStyle w:val="Hyperlink"/>
@@ -7022,9 +6843,9 @@
       </w:r>
     </w:p>
     <w:sectPr>
-      <w:headerReference w:type="even" r:id="rId9"/>
-      <w:headerReference w:type="default" r:id="rId10"/>
-      <w:headerReference w:type="first" r:id="rId11"/>
+      <w:headerReference w:type="even" r:id="rId8"/>
+      <w:headerReference w:type="default" r:id="rId9"/>
+      <w:headerReference w:type="first" r:id="rId10"/>
       <w:pgSz w:w="12240" w:h="15840"/>
       <w:pgMar w:top="2106" w:right="1554" w:bottom="1467" w:left="1801" w:header="598" w:footer="720" w:gutter="0"/>
       <w:cols w:space="720"/>

</xml_diff>

<commit_message>
Documentacion actualizada (pequena correccion de errores), diagrama UML completado respecto a documentacion nueva. Pendiente de actualizar clases de modelos, controlador y vista
</commit_message>
<xml_diff>
--- a/Analisis de programa.docx
+++ b/Analisis de programa.docx
@@ -14,14 +14,7 @@
           <w:sz w:val="40"/>
           <w:shd w:val="clear" w:color="auto" w:fill="FFFF00"/>
         </w:rPr>
-        <w:t>{Nombre del problema a resolver}</w:t>
-      </w:r>
-      <w:r>
-        <w:rPr>
-          <w:color w:val="F79646"/>
-          <w:sz w:val="40"/>
-        </w:rPr>
-        <w:t xml:space="preserve"> </w:t>
+        <w:t>Manager de salones de eventos</w:t>
       </w:r>
     </w:p>
     <w:p>
@@ -143,15 +136,7 @@
         <w:ind w:left="-5"/>
       </w:pPr>
       <w:r>
-        <w:t xml:space="preserve">1.1 Requisitos funcionales del sistema (5 </w:t>
-      </w:r>
-      <w:proofErr w:type="spellStart"/>
-      <w:r>
-        <w:t>pts</w:t>
-      </w:r>
-      <w:proofErr w:type="spellEnd"/>
-      <w:r>
-        <w:t xml:space="preserve">) </w:t>
+        <w:t xml:space="preserve">1.1 Requisitos funcionales del sistema (5 pts) </w:t>
       </w:r>
     </w:p>
     <w:p>
@@ -195,21 +180,7 @@
         <w:rPr>
           <w:rFonts w:ascii="Cambria" w:eastAsia="Cambria" w:hAnsi="Cambria" w:cs="Cambria"/>
         </w:rPr>
-        <w:t xml:space="preserve">El programa debe ser capaz de tener 4 tipos de </w:t>
-      </w:r>
-      <w:proofErr w:type="spellStart"/>
-      <w:r>
-        <w:rPr>
-          <w:rFonts w:ascii="Cambria" w:eastAsia="Cambria" w:hAnsi="Cambria" w:cs="Cambria"/>
-        </w:rPr>
-        <w:t>arrays</w:t>
-      </w:r>
-      <w:proofErr w:type="spellEnd"/>
-      <w:r>
-        <w:rPr>
-          <w:rFonts w:ascii="Cambria" w:eastAsia="Cambria" w:hAnsi="Cambria" w:cs="Cambria"/>
-        </w:rPr>
-        <w:t>: 1 de salones pequeños (tamaño de 6 salones), 1 de salones medianos (tamaño de 4 salones), 1 de salones grandes (tamaño de 3 salones), y uno de eventos en espera (tamaño de 10 eventos).</w:t>
+        <w:t>El programa debe ser capaz de tener 4 tipos de arrays: 1 de salones pequeños (tamaño de 6 salones), 1 de salones medianos (tamaño de 4 salones), 1 de salones grandes (tamaño de 3 salones), y uno de eventos en espera (tamaño de 10 eventos).</w:t>
       </w:r>
     </w:p>
     <w:p>
@@ -266,21 +237,7 @@
         <w:rPr>
           <w:rFonts w:ascii="Cambria" w:eastAsia="Cambria" w:hAnsi="Cambria" w:cs="Cambria"/>
         </w:rPr>
-        <w:t xml:space="preserve">El usuario debe ser capaz de ingresar un nuevo salón al sistema. Para ello, se le pedirá ingresar las características propias del salón. Una vez ha ingresado estas características, </w:t>
-      </w:r>
-      <w:proofErr w:type="gramStart"/>
-      <w:r>
-        <w:rPr>
-          <w:rFonts w:ascii="Cambria" w:eastAsia="Cambria" w:hAnsi="Cambria" w:cs="Cambria"/>
-        </w:rPr>
-        <w:t>el  salón</w:t>
-      </w:r>
-      <w:proofErr w:type="gramEnd"/>
-      <w:r>
-        <w:rPr>
-          <w:rFonts w:ascii="Cambria" w:eastAsia="Cambria" w:hAnsi="Cambria" w:cs="Cambria"/>
-        </w:rPr>
-        <w:t xml:space="preserve"> se asigna a una lista en base al tamaño que tenga (pequeño, mediano o grande). </w:t>
+        <w:t xml:space="preserve">El usuario debe ser capaz de ingresar un nuevo salón al sistema. Para ello, se le pedirá ingresar las características propias del salón. Una vez ha ingresado estas características, el  salón se asigna a una lista en base al tamaño que tenga (pequeño, mediano o grande). </w:t>
       </w:r>
     </w:p>
     <w:p>
@@ -368,15 +325,7 @@
       </w:pPr>
       <w:r>
         <w:lastRenderedPageBreak/>
-        <w:t xml:space="preserve">1.2 Clases necesarias y su propósito (5 </w:t>
-      </w:r>
-      <w:proofErr w:type="spellStart"/>
-      <w:r>
-        <w:t>pts</w:t>
-      </w:r>
-      <w:proofErr w:type="spellEnd"/>
-      <w:r>
-        <w:t xml:space="preserve">) </w:t>
+        <w:t xml:space="preserve">1.2 Clases necesarias y su propósito (5 pts) </w:t>
       </w:r>
     </w:p>
     <w:tbl>
@@ -442,14 +391,12 @@
                 <w:rFonts w:ascii="Cambria" w:eastAsia="Cambria" w:hAnsi="Cambria" w:cs="Cambria"/>
               </w:rPr>
             </w:pPr>
-            <w:proofErr w:type="spellStart"/>
             <w:r>
               <w:rPr>
                 <w:rFonts w:ascii="Cambria" w:eastAsia="Cambria" w:hAnsi="Cambria" w:cs="Cambria"/>
               </w:rPr>
               <w:t>Main</w:t>
             </w:r>
-            <w:proofErr w:type="spellEnd"/>
           </w:p>
         </w:tc>
         <w:tc>
@@ -515,35 +462,7 @@
               <w:rPr>
                 <w:rFonts w:ascii="Cambria" w:eastAsia="Cambria" w:hAnsi="Cambria" w:cs="Cambria"/>
               </w:rPr>
-              <w:t xml:space="preserve">Esta clase se encarga de manejar el desarrollo del programa. Tiene objetos de </w:t>
-            </w:r>
-            <w:proofErr w:type="spellStart"/>
-            <w:r>
-              <w:rPr>
-                <w:rFonts w:ascii="Cambria" w:eastAsia="Cambria" w:hAnsi="Cambria" w:cs="Cambria"/>
-              </w:rPr>
-              <w:t>Salon</w:t>
-            </w:r>
-            <w:proofErr w:type="spellEnd"/>
-            <w:r>
-              <w:rPr>
-                <w:rFonts w:ascii="Cambria" w:eastAsia="Cambria" w:hAnsi="Cambria" w:cs="Cambria"/>
-              </w:rPr>
-              <w:t xml:space="preserve">, Reserva y Reglas, y cuenta con diversos métodos que el programa </w:t>
-            </w:r>
-            <w:proofErr w:type="spellStart"/>
-            <w:r>
-              <w:rPr>
-                <w:rFonts w:ascii="Cambria" w:eastAsia="Cambria" w:hAnsi="Cambria" w:cs="Cambria"/>
-              </w:rPr>
-              <w:t>Main</w:t>
-            </w:r>
-            <w:proofErr w:type="spellEnd"/>
-            <w:r>
-              <w:rPr>
-                <w:rFonts w:ascii="Cambria" w:eastAsia="Cambria" w:hAnsi="Cambria" w:cs="Cambria"/>
-              </w:rPr>
-              <w:t xml:space="preserve"> usa.</w:t>
+              <w:t>Esta clase se encarga de manejar el desarrollo del programa. Tiene objetos de Salon, Reserva y Reglas, y cuenta con diversos métodos que el programa Main usa.</w:t>
             </w:r>
           </w:p>
           <w:p>
@@ -748,16 +667,8 @@
               <w:rPr>
                 <w:rFonts w:ascii="Cambria" w:eastAsia="Cambria" w:hAnsi="Cambria" w:cs="Cambria"/>
               </w:rPr>
-              <w:t xml:space="preserve">Lista de </w:t>
-            </w:r>
-            <w:proofErr w:type="spellStart"/>
-            <w:r>
-              <w:rPr>
-                <w:rFonts w:ascii="Cambria" w:eastAsia="Cambria" w:hAnsi="Cambria" w:cs="Cambria"/>
-              </w:rPr>
-              <w:t>salon</w:t>
-            </w:r>
-            <w:proofErr w:type="spellEnd"/>
+              <w:t>Lista de salon</w:t>
+            </w:r>
           </w:p>
         </w:tc>
         <w:tc>
@@ -922,15 +833,7 @@
         <w:ind w:left="-5"/>
       </w:pPr>
       <w:r>
-        <w:t xml:space="preserve">1.3 Atributos de cada clase (10 </w:t>
-      </w:r>
-      <w:proofErr w:type="spellStart"/>
-      <w:r>
-        <w:t>pts</w:t>
-      </w:r>
-      <w:proofErr w:type="spellEnd"/>
-      <w:r>
-        <w:t xml:space="preserve">) </w:t>
+        <w:t xml:space="preserve">1.3 Atributos de cada clase (10 pts) </w:t>
       </w:r>
     </w:p>
     <w:p>
@@ -1075,16 +978,8 @@
               <w:rPr>
                 <w:rFonts w:ascii="Cambria" w:eastAsia="Cambria" w:hAnsi="Cambria" w:cs="Cambria"/>
               </w:rPr>
-              <w:t xml:space="preserve"> </w:t>
-            </w:r>
-            <w:proofErr w:type="spellStart"/>
-            <w:r>
-              <w:rPr>
-                <w:rFonts w:ascii="Cambria" w:eastAsia="Cambria" w:hAnsi="Cambria" w:cs="Cambria"/>
-              </w:rPr>
-              <w:t>String</w:t>
-            </w:r>
-            <w:proofErr w:type="spellEnd"/>
+              <w:t xml:space="preserve"> String</w:t>
+            </w:r>
           </w:p>
           <w:p>
             <w:pPr>
@@ -1206,14 +1101,12 @@
                 <w:rFonts w:ascii="Cambria" w:eastAsia="Cambria" w:hAnsi="Cambria" w:cs="Cambria"/>
               </w:rPr>
             </w:pPr>
-            <w:proofErr w:type="spellStart"/>
             <w:r>
               <w:rPr>
                 <w:rFonts w:ascii="Cambria" w:eastAsia="Cambria" w:hAnsi="Cambria" w:cs="Cambria"/>
               </w:rPr>
               <w:t>String</w:t>
             </w:r>
-            <w:proofErr w:type="spellEnd"/>
           </w:p>
         </w:tc>
         <w:tc>
@@ -1297,14 +1190,12 @@
                 <w:rFonts w:ascii="Cambria" w:eastAsia="Cambria" w:hAnsi="Cambria" w:cs="Cambria"/>
               </w:rPr>
             </w:pPr>
-            <w:proofErr w:type="spellStart"/>
             <w:r>
               <w:rPr>
                 <w:rFonts w:ascii="Cambria" w:eastAsia="Cambria" w:hAnsi="Cambria" w:cs="Cambria"/>
               </w:rPr>
               <w:t>int</w:t>
             </w:r>
-            <w:proofErr w:type="spellEnd"/>
           </w:p>
         </w:tc>
         <w:tc>
@@ -1394,14 +1285,12 @@
                 <w:rFonts w:ascii="Cambria" w:eastAsia="Cambria" w:hAnsi="Cambria" w:cs="Cambria"/>
               </w:rPr>
             </w:pPr>
-            <w:proofErr w:type="spellStart"/>
             <w:r>
               <w:rPr>
                 <w:rFonts w:ascii="Cambria" w:eastAsia="Cambria" w:hAnsi="Cambria" w:cs="Cambria"/>
               </w:rPr>
               <w:t>int</w:t>
             </w:r>
-            <w:proofErr w:type="spellEnd"/>
           </w:p>
         </w:tc>
         <w:tc>
@@ -1479,14 +1368,12 @@
                 <w:rFonts w:ascii="Cambria" w:eastAsia="Cambria" w:hAnsi="Cambria" w:cs="Cambria"/>
               </w:rPr>
             </w:pPr>
-            <w:proofErr w:type="spellStart"/>
             <w:r>
               <w:rPr>
                 <w:rFonts w:ascii="Cambria" w:eastAsia="Cambria" w:hAnsi="Cambria" w:cs="Cambria"/>
               </w:rPr>
               <w:t>int</w:t>
             </w:r>
-            <w:proofErr w:type="spellEnd"/>
           </w:p>
         </w:tc>
         <w:tc>
@@ -1576,14 +1463,12 @@
                 <w:rFonts w:ascii="Cambria" w:eastAsia="Cambria" w:hAnsi="Cambria" w:cs="Cambria"/>
               </w:rPr>
             </w:pPr>
-            <w:proofErr w:type="spellStart"/>
             <w:r>
               <w:rPr>
                 <w:rFonts w:ascii="Cambria" w:eastAsia="Cambria" w:hAnsi="Cambria" w:cs="Cambria"/>
               </w:rPr>
               <w:t>double</w:t>
             </w:r>
-            <w:proofErr w:type="spellEnd"/>
           </w:p>
         </w:tc>
         <w:tc>
@@ -1808,14 +1693,12 @@
               </w:rPr>
               <w:t xml:space="preserve"> </w:t>
             </w:r>
-            <w:proofErr w:type="spellStart"/>
             <w:r>
               <w:rPr>
                 <w:rFonts w:ascii="Cambria" w:eastAsia="Cambria" w:hAnsi="Cambria" w:cs="Cambria"/>
               </w:rPr>
               <w:t>String</w:t>
             </w:r>
-            <w:proofErr w:type="spellEnd"/>
           </w:p>
           <w:p>
             <w:pPr>
@@ -1948,14 +1831,12 @@
                 <w:rFonts w:ascii="Cambria" w:eastAsia="Cambria" w:hAnsi="Cambria" w:cs="Cambria"/>
               </w:rPr>
             </w:pPr>
-            <w:proofErr w:type="spellStart"/>
             <w:r>
               <w:rPr>
                 <w:rFonts w:ascii="Cambria" w:eastAsia="Cambria" w:hAnsi="Cambria" w:cs="Cambria"/>
               </w:rPr>
               <w:t>boolean</w:t>
             </w:r>
-            <w:proofErr w:type="spellEnd"/>
           </w:p>
         </w:tc>
         <w:tc>
@@ -1993,21 +1874,7 @@
               <w:rPr>
                 <w:rFonts w:ascii="Cambria" w:eastAsia="Cambria" w:hAnsi="Cambria" w:cs="Cambria"/>
               </w:rPr>
-              <w:t xml:space="preserve">Es el tipo de cliente que hace </w:t>
-            </w:r>
-            <w:proofErr w:type="gramStart"/>
-            <w:r>
-              <w:rPr>
-                <w:rFonts w:ascii="Cambria" w:eastAsia="Cambria" w:hAnsi="Cambria" w:cs="Cambria"/>
-              </w:rPr>
-              <w:t>la  reserva</w:t>
-            </w:r>
-            <w:proofErr w:type="gramEnd"/>
-            <w:r>
-              <w:rPr>
-                <w:rFonts w:ascii="Cambria" w:eastAsia="Cambria" w:hAnsi="Cambria" w:cs="Cambria"/>
-              </w:rPr>
-              <w:t>. En caso de ser True, el cliente se considera un cliente VIP. En caso de ser False, el cliente se considera un cliente normal</w:t>
+              <w:t>Es el tipo de cliente que hace la  reserva. En caso de ser True, el cliente se considera un cliente VIP. En caso de ser False, el cliente se considera un cliente normal</w:t>
             </w:r>
             <w:r>
               <w:rPr>
@@ -2054,14 +1921,12 @@
                 <w:rFonts w:ascii="Cambria" w:eastAsia="Cambria" w:hAnsi="Cambria" w:cs="Cambria"/>
               </w:rPr>
             </w:pPr>
-            <w:proofErr w:type="spellStart"/>
             <w:r>
               <w:rPr>
                 <w:rFonts w:ascii="Cambria" w:eastAsia="Cambria" w:hAnsi="Cambria" w:cs="Cambria"/>
               </w:rPr>
               <w:t>int</w:t>
             </w:r>
-            <w:proofErr w:type="spellEnd"/>
           </w:p>
         </w:tc>
         <w:tc>
@@ -2154,14 +2019,12 @@
                 <w:rFonts w:ascii="Cambria" w:eastAsia="Cambria" w:hAnsi="Cambria" w:cs="Cambria"/>
               </w:rPr>
             </w:pPr>
-            <w:proofErr w:type="spellStart"/>
             <w:r>
               <w:rPr>
                 <w:rFonts w:ascii="Cambria" w:eastAsia="Cambria" w:hAnsi="Cambria" w:cs="Cambria"/>
               </w:rPr>
               <w:t>int</w:t>
             </w:r>
-            <w:proofErr w:type="spellEnd"/>
           </w:p>
         </w:tc>
         <w:tc>
@@ -2246,14 +2109,12 @@
                 <w:rFonts w:ascii="Cambria" w:eastAsia="Cambria" w:hAnsi="Cambria" w:cs="Cambria"/>
               </w:rPr>
             </w:pPr>
-            <w:proofErr w:type="spellStart"/>
             <w:r>
               <w:rPr>
                 <w:rFonts w:ascii="Cambria" w:eastAsia="Cambria" w:hAnsi="Cambria" w:cs="Cambria"/>
               </w:rPr>
               <w:t>int</w:t>
             </w:r>
-            <w:proofErr w:type="spellEnd"/>
           </w:p>
         </w:tc>
         <w:tc>
@@ -2322,16 +2183,8 @@
               <w:rPr>
                 <w:rFonts w:ascii="Cambria" w:eastAsia="Cambria" w:hAnsi="Cambria" w:cs="Cambria"/>
               </w:rPr>
-              <w:t xml:space="preserve">Pago inicial de </w:t>
-            </w:r>
-            <w:proofErr w:type="spellStart"/>
-            <w:r>
-              <w:rPr>
-                <w:rFonts w:ascii="Cambria" w:eastAsia="Cambria" w:hAnsi="Cambria" w:cs="Cambria"/>
-              </w:rPr>
-              <w:t>salon</w:t>
-            </w:r>
-            <w:proofErr w:type="spellEnd"/>
+              <w:t>Pago inicial de salon</w:t>
+            </w:r>
           </w:p>
         </w:tc>
         <w:tc>
@@ -2346,14 +2199,12 @@
                 <w:rFonts w:ascii="Cambria" w:eastAsia="Cambria" w:hAnsi="Cambria" w:cs="Cambria"/>
               </w:rPr>
             </w:pPr>
-            <w:proofErr w:type="spellStart"/>
             <w:r>
               <w:rPr>
                 <w:rFonts w:ascii="Cambria" w:eastAsia="Cambria" w:hAnsi="Cambria" w:cs="Cambria"/>
               </w:rPr>
               <w:t>double</w:t>
             </w:r>
-            <w:proofErr w:type="spellEnd"/>
           </w:p>
         </w:tc>
         <w:tc>
@@ -2721,14 +2572,12 @@
                 <w:rFonts w:ascii="Cambria" w:eastAsia="Cambria" w:hAnsi="Cambria" w:cs="Cambria"/>
               </w:rPr>
             </w:pPr>
-            <w:proofErr w:type="spellStart"/>
             <w:r>
               <w:rPr>
                 <w:rFonts w:ascii="Cambria" w:eastAsia="Cambria" w:hAnsi="Cambria" w:cs="Cambria"/>
               </w:rPr>
               <w:t>String</w:t>
             </w:r>
-            <w:proofErr w:type="spellEnd"/>
           </w:p>
         </w:tc>
         <w:tc>
@@ -2810,27 +2659,11 @@
                 <w:rFonts w:ascii="Cambria" w:eastAsia="Cambria" w:hAnsi="Cambria" w:cs="Cambria"/>
               </w:rPr>
             </w:pPr>
-            <w:proofErr w:type="spellStart"/>
-            <w:proofErr w:type="gramStart"/>
-            <w:r>
-              <w:rPr>
-                <w:rFonts w:ascii="Cambria" w:eastAsia="Cambria" w:hAnsi="Cambria" w:cs="Cambria"/>
-              </w:rPr>
-              <w:t>Salon</w:t>
-            </w:r>
-            <w:proofErr w:type="spellEnd"/>
-            <w:r>
-              <w:rPr>
-                <w:rFonts w:ascii="Cambria" w:eastAsia="Cambria" w:hAnsi="Cambria" w:cs="Cambria"/>
-              </w:rPr>
-              <w:t>[</w:t>
-            </w:r>
-            <w:proofErr w:type="gramEnd"/>
-            <w:r>
-              <w:rPr>
-                <w:rFonts w:ascii="Cambria" w:eastAsia="Cambria" w:hAnsi="Cambria" w:cs="Cambria"/>
-              </w:rPr>
-              <w:t>]</w:t>
+            <w:r>
+              <w:rPr>
+                <w:rFonts w:ascii="Cambria" w:eastAsia="Cambria" w:hAnsi="Cambria" w:cs="Cambria"/>
+              </w:rPr>
+              <w:t>Salon[]</w:t>
             </w:r>
           </w:p>
         </w:tc>
@@ -2867,21 +2700,7 @@
               <w:rPr>
                 <w:rFonts w:ascii="Cambria" w:eastAsia="Cambria" w:hAnsi="Cambria" w:cs="Cambria"/>
               </w:rPr>
-              <w:t xml:space="preserve">Es la lista en la que se almacenan los objetos de tipo </w:t>
-            </w:r>
-            <w:proofErr w:type="spellStart"/>
-            <w:r>
-              <w:rPr>
-                <w:rFonts w:ascii="Cambria" w:eastAsia="Cambria" w:hAnsi="Cambria" w:cs="Cambria"/>
-              </w:rPr>
-              <w:t>Salon</w:t>
-            </w:r>
-            <w:proofErr w:type="spellEnd"/>
-            <w:r>
-              <w:rPr>
-                <w:rFonts w:ascii="Cambria" w:eastAsia="Cambria" w:hAnsi="Cambria" w:cs="Cambria"/>
-              </w:rPr>
-              <w:t xml:space="preserve">. </w:t>
+              <w:t xml:space="preserve">Es la lista en la que se almacenan los objetos de tipo Salon. </w:t>
             </w:r>
           </w:p>
           <w:p>
@@ -2939,14 +2758,12 @@
                 <w:rFonts w:ascii="Cambria" w:eastAsia="Cambria" w:hAnsi="Cambria" w:cs="Cambria"/>
               </w:rPr>
             </w:pPr>
-            <w:proofErr w:type="spellStart"/>
             <w:r>
               <w:rPr>
                 <w:rFonts w:ascii="Cambria" w:eastAsia="Cambria" w:hAnsi="Cambria" w:cs="Cambria"/>
               </w:rPr>
               <w:t>int</w:t>
             </w:r>
-            <w:proofErr w:type="spellEnd"/>
           </w:p>
         </w:tc>
         <w:tc>
@@ -3006,21 +2823,7 @@
               <w:rPr>
                 <w:rFonts w:ascii="Cambria" w:eastAsia="Cambria" w:hAnsi="Cambria" w:cs="Cambria"/>
               </w:rPr>
-              <w:t xml:space="preserve"> posición debe colocarse un </w:t>
-            </w:r>
-            <w:proofErr w:type="spellStart"/>
-            <w:r>
-              <w:rPr>
-                <w:rFonts w:ascii="Cambria" w:eastAsia="Cambria" w:hAnsi="Cambria" w:cs="Cambria"/>
-              </w:rPr>
-              <w:t>Salon</w:t>
-            </w:r>
-            <w:proofErr w:type="spellEnd"/>
-            <w:r>
-              <w:rPr>
-                <w:rFonts w:ascii="Cambria" w:eastAsia="Cambria" w:hAnsi="Cambria" w:cs="Cambria"/>
-              </w:rPr>
-              <w:t xml:space="preserve"> que se ha añadido a la lista.</w:t>
+              <w:t xml:space="preserve"> posición debe colocarse un Salon que se ha añadido a la lista.</w:t>
             </w:r>
           </w:p>
           <w:p>
@@ -3183,7 +2986,6 @@
                 <w:rFonts w:ascii="Cambria" w:eastAsia="Cambria" w:hAnsi="Cambria" w:cs="Cambria"/>
               </w:rPr>
             </w:pPr>
-            <w:proofErr w:type="gramStart"/>
             <w:r>
               <w:rPr>
                 <w:rFonts w:ascii="Cambria" w:eastAsia="Cambria" w:hAnsi="Cambria" w:cs="Cambria"/>
@@ -3194,14 +2996,7 @@
               <w:rPr>
                 <w:rFonts w:ascii="Cambria" w:eastAsia="Cambria" w:hAnsi="Cambria" w:cs="Cambria"/>
               </w:rPr>
-              <w:t>[</w:t>
-            </w:r>
-            <w:proofErr w:type="gramEnd"/>
-            <w:r>
-              <w:rPr>
-                <w:rFonts w:ascii="Cambria" w:eastAsia="Cambria" w:hAnsi="Cambria" w:cs="Cambria"/>
-              </w:rPr>
-              <w:t>]</w:t>
+              <w:t>[]</w:t>
             </w:r>
           </w:p>
         </w:tc>
@@ -3290,27 +3085,11 @@
                 <w:rFonts w:ascii="Cambria" w:eastAsia="Cambria" w:hAnsi="Cambria" w:cs="Cambria"/>
               </w:rPr>
             </w:pPr>
-            <w:proofErr w:type="spellStart"/>
-            <w:proofErr w:type="gramStart"/>
-            <w:r>
-              <w:rPr>
-                <w:rFonts w:ascii="Cambria" w:eastAsia="Cambria" w:hAnsi="Cambria" w:cs="Cambria"/>
-              </w:rPr>
-              <w:t>boolean</w:t>
-            </w:r>
-            <w:proofErr w:type="spellEnd"/>
-            <w:r>
-              <w:rPr>
-                <w:rFonts w:ascii="Cambria" w:eastAsia="Cambria" w:hAnsi="Cambria" w:cs="Cambria"/>
-              </w:rPr>
-              <w:t>[</w:t>
-            </w:r>
-            <w:proofErr w:type="gramEnd"/>
-            <w:r>
-              <w:rPr>
-                <w:rFonts w:ascii="Cambria" w:eastAsia="Cambria" w:hAnsi="Cambria" w:cs="Cambria"/>
-              </w:rPr>
-              <w:t>]</w:t>
+            <w:r>
+              <w:rPr>
+                <w:rFonts w:ascii="Cambria" w:eastAsia="Cambria" w:hAnsi="Cambria" w:cs="Cambria"/>
+              </w:rPr>
+              <w:t>boolean[]</w:t>
             </w:r>
           </w:p>
         </w:tc>
@@ -3347,21 +3126,7 @@
               <w:rPr>
                 <w:rFonts w:ascii="Cambria" w:eastAsia="Cambria" w:hAnsi="Cambria" w:cs="Cambria"/>
               </w:rPr>
-              <w:t xml:space="preserve">Esta lista funciona para saber en </w:t>
-            </w:r>
-            <w:proofErr w:type="spellStart"/>
-            <w:r>
-              <w:rPr>
-                <w:rFonts w:ascii="Cambria" w:eastAsia="Cambria" w:hAnsi="Cambria" w:cs="Cambria"/>
-              </w:rPr>
-              <w:t>que</w:t>
-            </w:r>
-            <w:proofErr w:type="spellEnd"/>
-            <w:r>
-              <w:rPr>
-                <w:rFonts w:ascii="Cambria" w:eastAsia="Cambria" w:hAnsi="Cambria" w:cs="Cambria"/>
-              </w:rPr>
-              <w:t xml:space="preserve"> </w:t>
+              <w:t xml:space="preserve">Esta lista funciona para saber en que </w:t>
             </w:r>
             <w:r>
               <w:rPr>
@@ -4177,23 +3942,7 @@
           <w:color w:val="4F81BD"/>
           <w:sz w:val="26"/>
         </w:rPr>
-        <w:t xml:space="preserve">1.4 Métodos de cada clase (10 </w:t>
-      </w:r>
-      <w:proofErr w:type="spellStart"/>
-      <w:r>
-        <w:rPr>
-          <w:color w:val="4F81BD"/>
-          <w:sz w:val="26"/>
-        </w:rPr>
-        <w:t>pts</w:t>
-      </w:r>
-      <w:proofErr w:type="spellEnd"/>
-      <w:r>
-        <w:rPr>
-          <w:color w:val="4F81BD"/>
-          <w:sz w:val="26"/>
-        </w:rPr>
-        <w:t xml:space="preserve">) </w:t>
+        <w:t xml:space="preserve">1.4 Métodos de cada clase (10 pts) </w:t>
       </w:r>
     </w:p>
     <w:p>
@@ -4404,28 +4153,12 @@
               </w:rPr>
               <w:t xml:space="preserve">Nueva hora: </w:t>
             </w:r>
-            <w:proofErr w:type="spellStart"/>
-            <w:r>
-              <w:rPr>
-                <w:rFonts w:ascii="Cambria" w:eastAsia="Cambria" w:hAnsi="Cambria" w:cs="Cambria"/>
-              </w:rPr>
-              <w:t>int</w:t>
-            </w:r>
-            <w:proofErr w:type="spellEnd"/>
-            <w:r>
-              <w:rPr>
-                <w:rFonts w:ascii="Cambria" w:eastAsia="Cambria" w:hAnsi="Cambria" w:cs="Cambria"/>
-              </w:rPr>
-              <w:t xml:space="preserve">, tiempo de reserva: </w:t>
-            </w:r>
-            <w:proofErr w:type="spellStart"/>
-            <w:r>
-              <w:rPr>
-                <w:rFonts w:ascii="Cambria" w:eastAsia="Cambria" w:hAnsi="Cambria" w:cs="Cambria"/>
-              </w:rPr>
-              <w:t>int</w:t>
-            </w:r>
-            <w:proofErr w:type="spellEnd"/>
+            <w:r>
+              <w:rPr>
+                <w:rFonts w:ascii="Cambria" w:eastAsia="Cambria" w:hAnsi="Cambria" w:cs="Cambria"/>
+              </w:rPr>
+              <w:t>int, tiempo de reserva: int</w:t>
+            </w:r>
           </w:p>
           <w:p>
             <w:pPr>
@@ -4462,14 +4195,12 @@
               </w:rPr>
               <w:t xml:space="preserve"> </w:t>
             </w:r>
-            <w:proofErr w:type="spellStart"/>
             <w:r>
               <w:rPr>
                 <w:rFonts w:ascii="Cambria" w:eastAsia="Cambria" w:hAnsi="Cambria" w:cs="Cambria"/>
               </w:rPr>
               <w:t>void</w:t>
             </w:r>
-            <w:proofErr w:type="spellEnd"/>
           </w:p>
           <w:p>
             <w:pPr>
@@ -4603,16 +4334,8 @@
               <w:rPr>
                 <w:rFonts w:ascii="Cambria" w:hAnsi="Cambria"/>
               </w:rPr>
-              <w:t xml:space="preserve">Asignar </w:t>
-            </w:r>
-            <w:proofErr w:type="spellStart"/>
-            <w:r>
-              <w:rPr>
-                <w:rFonts w:ascii="Cambria" w:hAnsi="Cambria"/>
-              </w:rPr>
-              <w:t>preset</w:t>
-            </w:r>
-            <w:proofErr w:type="spellEnd"/>
+              <w:t>Asignar preset</w:t>
+            </w:r>
           </w:p>
         </w:tc>
         <w:tc>
@@ -4630,16 +4353,8 @@
               <w:rPr>
                 <w:rFonts w:ascii="Cambria" w:eastAsia="Cambria" w:hAnsi="Cambria" w:cs="Cambria"/>
               </w:rPr>
-              <w:t xml:space="preserve">Tamaño: </w:t>
-            </w:r>
-            <w:proofErr w:type="spellStart"/>
-            <w:r>
-              <w:rPr>
-                <w:rFonts w:ascii="Cambria" w:eastAsia="Cambria" w:hAnsi="Cambria" w:cs="Cambria"/>
-              </w:rPr>
-              <w:t>String</w:t>
-            </w:r>
-            <w:proofErr w:type="spellEnd"/>
+              <w:t>Tamaño: String</w:t>
+            </w:r>
           </w:p>
         </w:tc>
         <w:tc>
@@ -4654,14 +4369,12 @@
                 <w:rFonts w:ascii="Cambria" w:eastAsia="Cambria" w:hAnsi="Cambria" w:cs="Cambria"/>
               </w:rPr>
             </w:pPr>
-            <w:proofErr w:type="spellStart"/>
             <w:r>
               <w:rPr>
                 <w:rFonts w:ascii="Cambria" w:eastAsia="Cambria" w:hAnsi="Cambria" w:cs="Cambria"/>
               </w:rPr>
               <w:t>void</w:t>
             </w:r>
-            <w:proofErr w:type="spellEnd"/>
           </w:p>
         </w:tc>
         <w:tc>
@@ -5132,6 +4845,12 @@
         </w:rPr>
         <w:t>Clase:  Regla</w:t>
       </w:r>
+      <w:r>
+        <w:rPr>
+          <w:rFonts w:ascii="Cambria" w:eastAsia="Cambria" w:hAnsi="Cambria" w:cs="Cambria"/>
+        </w:rPr>
+        <w:t>s</w:t>
+      </w:r>
     </w:p>
     <w:tbl>
       <w:tblPr>
@@ -5290,65 +5009,47 @@
               <w:rPr>
                 <w:rFonts w:ascii="Cambria" w:eastAsia="Cambria" w:hAnsi="Cambria" w:cs="Cambria"/>
               </w:rPr>
-              <w:t xml:space="preserve">Tamaño de salón: </w:t>
-            </w:r>
-            <w:proofErr w:type="spellStart"/>
-            <w:r>
-              <w:rPr>
-                <w:rFonts w:ascii="Cambria" w:eastAsia="Cambria" w:hAnsi="Cambria" w:cs="Cambria"/>
-              </w:rPr>
-              <w:t>String</w:t>
-            </w:r>
-            <w:proofErr w:type="spellEnd"/>
-          </w:p>
-          <w:p>
-            <w:pPr>
-              <w:rPr>
-                <w:rFonts w:ascii="Cambria" w:eastAsia="Cambria" w:hAnsi="Cambria" w:cs="Cambria"/>
-              </w:rPr>
-            </w:pPr>
-          </w:p>
-          <w:p>
-            <w:pPr>
-              <w:rPr>
-                <w:rFonts w:ascii="Cambria" w:eastAsia="Cambria" w:hAnsi="Cambria" w:cs="Cambria"/>
-              </w:rPr>
-            </w:pPr>
-            <w:r>
-              <w:rPr>
-                <w:rFonts w:ascii="Cambria" w:eastAsia="Cambria" w:hAnsi="Cambria" w:cs="Cambria"/>
-              </w:rPr>
-              <w:t xml:space="preserve">Reserva VIP: </w:t>
-            </w:r>
-            <w:proofErr w:type="spellStart"/>
+              <w:t>Tamaño de salón: String</w:t>
+            </w:r>
+          </w:p>
+          <w:p>
+            <w:pPr>
+              <w:rPr>
+                <w:rFonts w:ascii="Cambria" w:eastAsia="Cambria" w:hAnsi="Cambria" w:cs="Cambria"/>
+              </w:rPr>
+            </w:pPr>
+          </w:p>
+          <w:p>
+            <w:pPr>
+              <w:rPr>
+                <w:rFonts w:ascii="Cambria" w:eastAsia="Cambria" w:hAnsi="Cambria" w:cs="Cambria"/>
+              </w:rPr>
+            </w:pPr>
+            <w:r>
+              <w:rPr>
+                <w:rFonts w:ascii="Cambria" w:eastAsia="Cambria" w:hAnsi="Cambria" w:cs="Cambria"/>
+              </w:rPr>
+              <w:t>Reserva VIP: boolean</w:t>
+            </w:r>
+          </w:p>
+        </w:tc>
+        <w:tc>
+          <w:tcPr>
+            <w:tcW w:w="1506" w:type="dxa"/>
+          </w:tcPr>
+          <w:p>
+            <w:pPr>
+              <w:ind w:left="5"/>
+              <w:rPr>
+                <w:rFonts w:ascii="Cambria" w:eastAsia="Cambria" w:hAnsi="Cambria" w:cs="Cambria"/>
+              </w:rPr>
+            </w:pPr>
             <w:r>
               <w:rPr>
                 <w:rFonts w:ascii="Cambria" w:eastAsia="Cambria" w:hAnsi="Cambria" w:cs="Cambria"/>
               </w:rPr>
               <w:t>boolean</w:t>
             </w:r>
-            <w:proofErr w:type="spellEnd"/>
-          </w:p>
-        </w:tc>
-        <w:tc>
-          <w:tcPr>
-            <w:tcW w:w="1506" w:type="dxa"/>
-          </w:tcPr>
-          <w:p>
-            <w:pPr>
-              <w:ind w:left="5"/>
-              <w:rPr>
-                <w:rFonts w:ascii="Cambria" w:eastAsia="Cambria" w:hAnsi="Cambria" w:cs="Cambria"/>
-              </w:rPr>
-            </w:pPr>
-            <w:proofErr w:type="spellStart"/>
-            <w:r>
-              <w:rPr>
-                <w:rFonts w:ascii="Cambria" w:eastAsia="Cambria" w:hAnsi="Cambria" w:cs="Cambria"/>
-              </w:rPr>
-              <w:t>boolean</w:t>
-            </w:r>
-            <w:proofErr w:type="spellEnd"/>
           </w:p>
         </w:tc>
         <w:tc>
@@ -5390,35 +5091,7 @@
               <w:rPr>
                 <w:rFonts w:ascii="Cambria" w:eastAsia="Cambria" w:hAnsi="Cambria" w:cs="Cambria"/>
               </w:rPr>
-              <w:t xml:space="preserve">la reserva puede asignarse a un </w:t>
-            </w:r>
-            <w:proofErr w:type="spellStart"/>
-            <w:r>
-              <w:rPr>
-                <w:rFonts w:ascii="Cambria" w:eastAsia="Cambria" w:hAnsi="Cambria" w:cs="Cambria"/>
-              </w:rPr>
-              <w:t>salon</w:t>
-            </w:r>
-            <w:proofErr w:type="spellEnd"/>
-            <w:r>
-              <w:rPr>
-                <w:rFonts w:ascii="Cambria" w:eastAsia="Cambria" w:hAnsi="Cambria" w:cs="Cambria"/>
-              </w:rPr>
-              <w:t xml:space="preserve"> grande. En caso de que el tamaño del </w:t>
-            </w:r>
-            <w:proofErr w:type="spellStart"/>
-            <w:r>
-              <w:rPr>
-                <w:rFonts w:ascii="Cambria" w:eastAsia="Cambria" w:hAnsi="Cambria" w:cs="Cambria"/>
-              </w:rPr>
-              <w:t>salon</w:t>
-            </w:r>
-            <w:proofErr w:type="spellEnd"/>
-            <w:r>
-              <w:rPr>
-                <w:rFonts w:ascii="Cambria" w:eastAsia="Cambria" w:hAnsi="Cambria" w:cs="Cambria"/>
-              </w:rPr>
-              <w:t xml:space="preserve"> sea grande, y la reserva no está hecha por una persona VIP, se regresa False. De lo contrario, se regresa True</w:t>
+              <w:t>la reserva puede asignarse a un salon grande. En caso de que el tamaño del salon sea grande, y la reserva no está hecha por una persona VIP, se regresa False. De lo contrario, se regresa True</w:t>
             </w:r>
             <w:r>
               <w:rPr>
@@ -5473,7 +5146,13 @@
               <w:rPr>
                 <w:rFonts w:ascii="Cambria" w:eastAsia="Cambria" w:hAnsi="Cambria" w:cs="Cambria"/>
               </w:rPr>
-              <w:t>Tamaño de salón: VIP</w:t>
+              <w:t xml:space="preserve">Tamaño de salón: </w:t>
+            </w:r>
+            <w:r>
+              <w:rPr>
+                <w:rFonts w:ascii="Cambria" w:eastAsia="Cambria" w:hAnsi="Cambria" w:cs="Cambria"/>
+              </w:rPr>
+              <w:t>String</w:t>
             </w:r>
           </w:p>
           <w:p>
@@ -5484,16 +5163,8 @@
               <w:rPr>
                 <w:rFonts w:ascii="Cambria" w:eastAsia="Cambria" w:hAnsi="Cambria" w:cs="Cambria"/>
               </w:rPr>
-              <w:t xml:space="preserve">Cantidad de asistentes: </w:t>
-            </w:r>
-            <w:proofErr w:type="spellStart"/>
-            <w:r>
-              <w:rPr>
-                <w:rFonts w:ascii="Cambria" w:eastAsia="Cambria" w:hAnsi="Cambria" w:cs="Cambria"/>
-              </w:rPr>
-              <w:t>int</w:t>
-            </w:r>
-            <w:proofErr w:type="spellEnd"/>
+              <w:t>Cantidad de asistentes: int</w:t>
+            </w:r>
             <w:r>
               <w:rPr>
                 <w:rFonts w:ascii="Cambria" w:eastAsia="Cambria" w:hAnsi="Cambria" w:cs="Cambria"/>
@@ -5536,14 +5207,12 @@
               </w:rPr>
               <w:t xml:space="preserve"> </w:t>
             </w:r>
-            <w:proofErr w:type="spellStart"/>
             <w:r>
               <w:rPr>
                 <w:rFonts w:ascii="Cambria" w:eastAsia="Cambria" w:hAnsi="Cambria" w:cs="Cambria"/>
               </w:rPr>
               <w:t>boolean</w:t>
             </w:r>
-            <w:proofErr w:type="spellEnd"/>
           </w:p>
           <w:p>
             <w:pPr>
@@ -5744,16 +5413,8 @@
               <w:rPr>
                 <w:rFonts w:ascii="Cambria" w:eastAsia="Cambria" w:hAnsi="Cambria" w:cs="Cambria"/>
               </w:rPr>
-              <w:t xml:space="preserve">Hora disponible: </w:t>
-            </w:r>
-            <w:proofErr w:type="spellStart"/>
-            <w:r>
-              <w:rPr>
-                <w:rFonts w:ascii="Cambria" w:eastAsia="Cambria" w:hAnsi="Cambria" w:cs="Cambria"/>
-              </w:rPr>
-              <w:t>int</w:t>
-            </w:r>
-            <w:proofErr w:type="spellEnd"/>
+              <w:t>Hora disponible: int</w:t>
+            </w:r>
           </w:p>
           <w:p>
             <w:pPr>
@@ -5772,21 +5433,7 @@
               <w:rPr>
                 <w:rFonts w:ascii="Cambria" w:eastAsia="Cambria" w:hAnsi="Cambria" w:cs="Cambria"/>
               </w:rPr>
-              <w:t xml:space="preserve">de inicio: </w:t>
-            </w:r>
-            <w:proofErr w:type="spellStart"/>
-            <w:r>
-              <w:rPr>
-                <w:rFonts w:ascii="Cambria" w:eastAsia="Cambria" w:hAnsi="Cambria" w:cs="Cambria"/>
-              </w:rPr>
-              <w:t>int</w:t>
-            </w:r>
-            <w:proofErr w:type="spellEnd"/>
-            <w:r>
-              <w:rPr>
-                <w:rFonts w:ascii="Cambria" w:eastAsia="Cambria" w:hAnsi="Cambria" w:cs="Cambria"/>
-              </w:rPr>
-              <w:t xml:space="preserve"> </w:t>
+              <w:t xml:space="preserve">de inicio: int </w:t>
             </w:r>
           </w:p>
         </w:tc>
@@ -5802,14 +5449,12 @@
                 <w:rFonts w:ascii="Cambria" w:eastAsia="Cambria" w:hAnsi="Cambria" w:cs="Cambria"/>
               </w:rPr>
             </w:pPr>
-            <w:proofErr w:type="spellStart"/>
             <w:r>
               <w:rPr>
                 <w:rFonts w:ascii="Cambria" w:eastAsia="Cambria" w:hAnsi="Cambria" w:cs="Cambria"/>
               </w:rPr>
               <w:t>boolean</w:t>
             </w:r>
-            <w:proofErr w:type="spellEnd"/>
           </w:p>
         </w:tc>
         <w:tc>
@@ -5903,16 +5548,8 @@
               <w:rPr>
                 <w:rFonts w:ascii="Cambria" w:eastAsia="Cambria" w:hAnsi="Cambria" w:cs="Cambria"/>
               </w:rPr>
-              <w:t xml:space="preserve">Tiempo máximo de reserva: </w:t>
-            </w:r>
-            <w:proofErr w:type="spellStart"/>
-            <w:r>
-              <w:rPr>
-                <w:rFonts w:ascii="Cambria" w:eastAsia="Cambria" w:hAnsi="Cambria" w:cs="Cambria"/>
-              </w:rPr>
-              <w:t>int</w:t>
-            </w:r>
-            <w:proofErr w:type="spellEnd"/>
+              <w:t>Tiempo máximo de reserva: int</w:t>
+            </w:r>
           </w:p>
           <w:p>
             <w:pPr>
@@ -5931,16 +5568,8 @@
               <w:rPr>
                 <w:rFonts w:ascii="Cambria" w:eastAsia="Cambria" w:hAnsi="Cambria" w:cs="Cambria"/>
               </w:rPr>
-              <w:t xml:space="preserve">: </w:t>
-            </w:r>
-            <w:proofErr w:type="spellStart"/>
-            <w:r>
-              <w:rPr>
-                <w:rFonts w:ascii="Cambria" w:eastAsia="Cambria" w:hAnsi="Cambria" w:cs="Cambria"/>
-              </w:rPr>
-              <w:t>int</w:t>
-            </w:r>
-            <w:proofErr w:type="spellEnd"/>
+              <w:t>: int</w:t>
+            </w:r>
           </w:p>
         </w:tc>
         <w:tc>
@@ -5955,14 +5584,12 @@
                 <w:rFonts w:ascii="Cambria" w:eastAsia="Cambria" w:hAnsi="Cambria" w:cs="Cambria"/>
               </w:rPr>
             </w:pPr>
-            <w:proofErr w:type="spellStart"/>
             <w:r>
               <w:rPr>
                 <w:rFonts w:ascii="Cambria" w:eastAsia="Cambria" w:hAnsi="Cambria" w:cs="Cambria"/>
               </w:rPr>
               <w:t>boolean</w:t>
             </w:r>
-            <w:proofErr w:type="spellEnd"/>
           </w:p>
         </w:tc>
         <w:tc>
@@ -6045,7 +5672,7 @@
               <w:rPr>
                 <w:rFonts w:ascii="Cambria" w:eastAsia="Cambria" w:hAnsi="Cambria" w:cs="Cambria"/>
               </w:rPr>
-              <w:t>presupuesto</w:t>
+              <w:t>deposito</w:t>
             </w:r>
           </w:p>
         </w:tc>
@@ -6064,90 +5691,74 @@
               <w:rPr>
                 <w:rFonts w:ascii="Cambria" w:eastAsia="Cambria" w:hAnsi="Cambria" w:cs="Cambria"/>
               </w:rPr>
-              <w:t xml:space="preserve">Costo de salón: </w:t>
-            </w:r>
-            <w:proofErr w:type="spellStart"/>
+              <w:t>Costo de salón: double</w:t>
+            </w:r>
+          </w:p>
+          <w:p>
+            <w:pPr>
+              <w:spacing w:after="214"/>
+              <w:rPr>
+                <w:rFonts w:ascii="Cambria" w:eastAsia="Cambria" w:hAnsi="Cambria" w:cs="Cambria"/>
+              </w:rPr>
+            </w:pPr>
+            <w:r>
+              <w:rPr>
+                <w:rFonts w:ascii="Cambria" w:eastAsia="Cambria" w:hAnsi="Cambria" w:cs="Cambria"/>
+              </w:rPr>
+              <w:t>Duracion</w:t>
+            </w:r>
+            <w:r>
+              <w:rPr>
+                <w:rFonts w:ascii="Cambria" w:eastAsia="Cambria" w:hAnsi="Cambria" w:cs="Cambria"/>
+              </w:rPr>
+              <w:t xml:space="preserve"> del </w:t>
+            </w:r>
+            <w:r>
+              <w:rPr>
+                <w:rFonts w:ascii="Cambria" w:eastAsia="Cambria" w:hAnsi="Cambria" w:cs="Cambria"/>
+              </w:rPr>
+              <w:t>evento: int</w:t>
+            </w:r>
+          </w:p>
+          <w:p>
+            <w:pPr>
+              <w:spacing w:after="214"/>
+              <w:rPr>
+                <w:rFonts w:ascii="Cambria" w:eastAsia="Cambria" w:hAnsi="Cambria" w:cs="Cambria"/>
+              </w:rPr>
+            </w:pPr>
+            <w:r>
+              <w:rPr>
+                <w:rFonts w:ascii="Cambria" w:eastAsia="Cambria" w:hAnsi="Cambria" w:cs="Cambria"/>
+              </w:rPr>
+              <w:t xml:space="preserve">Pago inicial: </w:t>
+            </w:r>
             <w:r>
               <w:rPr>
                 <w:rFonts w:ascii="Cambria" w:eastAsia="Cambria" w:hAnsi="Cambria" w:cs="Cambria"/>
               </w:rPr>
               <w:t>double</w:t>
             </w:r>
-            <w:proofErr w:type="spellEnd"/>
-          </w:p>
+          </w:p>
+        </w:tc>
+        <w:tc>
+          <w:tcPr>
+            <w:tcW w:w="1506" w:type="dxa"/>
+          </w:tcPr>
           <w:p>
             <w:pPr>
               <w:spacing w:after="214"/>
-              <w:rPr>
-                <w:rFonts w:ascii="Cambria" w:eastAsia="Cambria" w:hAnsi="Cambria" w:cs="Cambria"/>
-              </w:rPr>
-            </w:pPr>
-            <w:proofErr w:type="spellStart"/>
-            <w:r>
-              <w:rPr>
-                <w:rFonts w:ascii="Cambria" w:eastAsia="Cambria" w:hAnsi="Cambria" w:cs="Cambria"/>
-              </w:rPr>
-              <w:t>Duracion_evento</w:t>
-            </w:r>
-            <w:proofErr w:type="spellEnd"/>
-            <w:r>
-              <w:rPr>
-                <w:rFonts w:ascii="Cambria" w:eastAsia="Cambria" w:hAnsi="Cambria" w:cs="Cambria"/>
-              </w:rPr>
-              <w:t xml:space="preserve">: </w:t>
-            </w:r>
-            <w:proofErr w:type="spellStart"/>
-            <w:r>
-              <w:rPr>
-                <w:rFonts w:ascii="Cambria" w:eastAsia="Cambria" w:hAnsi="Cambria" w:cs="Cambria"/>
-              </w:rPr>
-              <w:t>int</w:t>
-            </w:r>
-            <w:proofErr w:type="spellEnd"/>
-          </w:p>
-          <w:p>
-            <w:pPr>
-              <w:spacing w:after="214"/>
-              <w:rPr>
-                <w:rFonts w:ascii="Cambria" w:eastAsia="Cambria" w:hAnsi="Cambria" w:cs="Cambria"/>
-              </w:rPr>
-            </w:pPr>
-            <w:r>
-              <w:rPr>
-                <w:rFonts w:ascii="Cambria" w:eastAsia="Cambria" w:hAnsi="Cambria" w:cs="Cambria"/>
-              </w:rPr>
-              <w:t xml:space="preserve">Pago inicial: </w:t>
-            </w:r>
-            <w:proofErr w:type="spellStart"/>
-            <w:r>
-              <w:rPr>
-                <w:rFonts w:ascii="Cambria" w:eastAsia="Cambria" w:hAnsi="Cambria" w:cs="Cambria"/>
-              </w:rPr>
-              <w:t>double</w:t>
-            </w:r>
-            <w:proofErr w:type="spellEnd"/>
-          </w:p>
-        </w:tc>
-        <w:tc>
-          <w:tcPr>
-            <w:tcW w:w="1506" w:type="dxa"/>
-          </w:tcPr>
-          <w:p>
-            <w:pPr>
-              <w:spacing w:after="214"/>
-              <w:ind w:left="5"/>
-              <w:rPr>
-                <w:rFonts w:ascii="Cambria" w:eastAsia="Cambria" w:hAnsi="Cambria" w:cs="Cambria"/>
-              </w:rPr>
-            </w:pPr>
-            <w:proofErr w:type="spellStart"/>
+              <w:ind w:left="5"/>
+              <w:rPr>
+                <w:rFonts w:ascii="Cambria" w:eastAsia="Cambria" w:hAnsi="Cambria" w:cs="Cambria"/>
+              </w:rPr>
+            </w:pPr>
             <w:r>
               <w:rPr>
                 <w:rFonts w:ascii="Cambria" w:eastAsia="Cambria" w:hAnsi="Cambria" w:cs="Cambria"/>
               </w:rPr>
               <w:t>boolean</w:t>
             </w:r>
-            <w:proofErr w:type="spellEnd"/>
           </w:p>
         </w:tc>
         <w:tc>
@@ -6399,14 +6010,12 @@
                 <w:rFonts w:ascii="Cambria" w:eastAsia="Cambria" w:hAnsi="Cambria" w:cs="Cambria"/>
               </w:rPr>
             </w:pPr>
-            <w:proofErr w:type="spellStart"/>
             <w:r>
               <w:rPr>
                 <w:rFonts w:ascii="Cambria" w:eastAsia="Cambria" w:hAnsi="Cambria" w:cs="Cambria"/>
               </w:rPr>
               <w:t>boolean</w:t>
             </w:r>
-            <w:proofErr w:type="spellEnd"/>
           </w:p>
         </w:tc>
         <w:tc>
@@ -6531,7 +6140,6 @@
                 <w:rFonts w:ascii="Cambria" w:eastAsia="Cambria" w:hAnsi="Cambria" w:cs="Cambria"/>
               </w:rPr>
             </w:pPr>
-            <w:proofErr w:type="spellStart"/>
             <w:r>
               <w:rPr>
                 <w:rFonts w:ascii="Cambria" w:eastAsia="Cambria" w:hAnsi="Cambria" w:cs="Cambria"/>
@@ -6544,7 +6152,6 @@
               </w:rPr>
               <w:t>oolean</w:t>
             </w:r>
-            <w:proofErr w:type="spellEnd"/>
           </w:p>
         </w:tc>
         <w:tc>
@@ -6645,16 +6252,8 @@
               <w:rPr>
                 <w:rFonts w:ascii="Cambria" w:eastAsia="Cambria" w:hAnsi="Cambria" w:cs="Cambria"/>
               </w:rPr>
-              <w:t xml:space="preserve">Nombre: </w:t>
-            </w:r>
-            <w:proofErr w:type="spellStart"/>
-            <w:r>
-              <w:rPr>
-                <w:rFonts w:ascii="Cambria" w:eastAsia="Cambria" w:hAnsi="Cambria" w:cs="Cambria"/>
-              </w:rPr>
-              <w:t>String</w:t>
-            </w:r>
-            <w:proofErr w:type="spellEnd"/>
+              <w:t>Nombre: String</w:t>
+            </w:r>
           </w:p>
           <w:p>
             <w:pPr>
@@ -6667,65 +6266,41 @@
               <w:rPr>
                 <w:rFonts w:ascii="Cambria" w:hAnsi="Cambria"/>
               </w:rPr>
-              <w:t xml:space="preserve">Tamaño: </w:t>
-            </w:r>
-            <w:proofErr w:type="spellStart"/>
-            <w:r>
+              <w:t>Tamaño: String</w:t>
+            </w:r>
+          </w:p>
+          <w:p>
+            <w:pPr>
+              <w:rPr>
+                <w:rFonts w:ascii="Cambria" w:eastAsia="Cambria" w:hAnsi="Cambria" w:cs="Cambria"/>
+              </w:rPr>
+            </w:pPr>
+            <w:r>
+              <w:rPr>
+                <w:rFonts w:ascii="Cambria" w:eastAsia="Cambria" w:hAnsi="Cambria" w:cs="Cambria"/>
+              </w:rPr>
+              <w:t>Costo de reserva: double</w:t>
+            </w:r>
+          </w:p>
+          <w:p>
+            <w:pPr>
               <w:rPr>
                 <w:rFonts w:ascii="Cambria" w:hAnsi="Cambria"/>
               </w:rPr>
-              <w:t>String</w:t>
-            </w:r>
-            <w:proofErr w:type="spellEnd"/>
-          </w:p>
-          <w:p>
-            <w:pPr>
-              <w:rPr>
-                <w:rFonts w:ascii="Cambria" w:eastAsia="Cambria" w:hAnsi="Cambria" w:cs="Cambria"/>
-              </w:rPr>
-            </w:pPr>
-            <w:r>
-              <w:rPr>
-                <w:rFonts w:ascii="Cambria" w:eastAsia="Cambria" w:hAnsi="Cambria" w:cs="Cambria"/>
-              </w:rPr>
-              <w:t xml:space="preserve">Costo de reserva: </w:t>
-            </w:r>
-            <w:proofErr w:type="spellStart"/>
-            <w:r>
-              <w:rPr>
-                <w:rFonts w:ascii="Cambria" w:eastAsia="Cambria" w:hAnsi="Cambria" w:cs="Cambria"/>
-              </w:rPr>
-              <w:t>double</w:t>
-            </w:r>
-            <w:proofErr w:type="spellEnd"/>
-          </w:p>
-          <w:p>
-            <w:pPr>
+            </w:pPr>
+          </w:p>
+          <w:p>
+            <w:pPr>
+              <w:rPr>
+                <w:rFonts w:ascii="Cambria" w:eastAsia="Cambria" w:hAnsi="Cambria" w:cs="Cambria"/>
+              </w:rPr>
+            </w:pPr>
+            <w:r>
               <w:rPr>
                 <w:rFonts w:ascii="Cambria" w:hAnsi="Cambria"/>
               </w:rPr>
-            </w:pPr>
-          </w:p>
-          <w:p>
-            <w:pPr>
-              <w:rPr>
-                <w:rFonts w:ascii="Cambria" w:eastAsia="Cambria" w:hAnsi="Cambria" w:cs="Cambria"/>
-              </w:rPr>
-            </w:pPr>
-            <w:r>
-              <w:rPr>
-                <w:rFonts w:ascii="Cambria" w:hAnsi="Cambria"/>
-              </w:rPr>
-              <w:t xml:space="preserve">Tiempo máximo de reserva: </w:t>
-            </w:r>
-            <w:proofErr w:type="spellStart"/>
-            <w:r>
-              <w:rPr>
-                <w:rFonts w:ascii="Cambria" w:hAnsi="Cambria"/>
-              </w:rPr>
-              <w:t>int</w:t>
-            </w:r>
-            <w:proofErr w:type="spellEnd"/>
+              <w:t>Tiempo máximo de reserva: int</w:t>
+            </w:r>
           </w:p>
         </w:tc>
         <w:tc>
@@ -6739,14 +6314,12 @@
                 <w:rFonts w:ascii="Cambria" w:eastAsia="Cambria" w:hAnsi="Cambria" w:cs="Cambria"/>
               </w:rPr>
             </w:pPr>
-            <w:proofErr w:type="spellStart"/>
             <w:r>
               <w:rPr>
                 <w:rFonts w:ascii="Cambria" w:eastAsia="Cambria" w:hAnsi="Cambria" w:cs="Cambria"/>
               </w:rPr>
               <w:t>boolean</w:t>
             </w:r>
-            <w:proofErr w:type="spellEnd"/>
           </w:p>
         </w:tc>
         <w:tc>
@@ -6787,21 +6360,7 @@
               <w:rPr>
                 <w:rFonts w:ascii="Cambria" w:eastAsia="Cambria" w:hAnsi="Cambria" w:cs="Cambria"/>
               </w:rPr>
-              <w:t xml:space="preserve">crea un objeto nuevo de </w:t>
-            </w:r>
-            <w:proofErr w:type="spellStart"/>
-            <w:r>
-              <w:rPr>
-                <w:rFonts w:ascii="Cambria" w:eastAsia="Cambria" w:hAnsi="Cambria" w:cs="Cambria"/>
-              </w:rPr>
-              <w:t>Salon</w:t>
-            </w:r>
-            <w:proofErr w:type="spellEnd"/>
-            <w:r>
-              <w:rPr>
-                <w:rFonts w:ascii="Cambria" w:eastAsia="Cambria" w:hAnsi="Cambria" w:cs="Cambria"/>
-              </w:rPr>
-              <w:t xml:space="preserve"> con los parámetros ingresados, se asigna a la lista de salones </w:t>
+              <w:t xml:space="preserve">crea un objeto nuevo de Salon con los parámetros ingresados, se asigna a la lista de salones </w:t>
             </w:r>
             <w:r>
               <w:rPr>
@@ -6886,16 +6445,8 @@
               <w:rPr>
                 <w:rFonts w:ascii="Cambria" w:eastAsia="Cambria" w:hAnsi="Cambria" w:cs="Cambria"/>
               </w:rPr>
-              <w:t xml:space="preserve">Nombre de salón a buscar: </w:t>
-            </w:r>
-            <w:proofErr w:type="spellStart"/>
-            <w:r>
-              <w:rPr>
-                <w:rFonts w:ascii="Cambria" w:eastAsia="Cambria" w:hAnsi="Cambria" w:cs="Cambria"/>
-              </w:rPr>
-              <w:t>String</w:t>
-            </w:r>
-            <w:proofErr w:type="spellEnd"/>
+              <w:t>Nombre de salón a buscar: String</w:t>
+            </w:r>
           </w:p>
         </w:tc>
         <w:tc>
@@ -6908,14 +6459,12 @@
                 <w:rFonts w:ascii="Cambria" w:eastAsia="Cambria" w:hAnsi="Cambria" w:cs="Cambria"/>
               </w:rPr>
             </w:pPr>
-            <w:proofErr w:type="spellStart"/>
             <w:r>
               <w:rPr>
                 <w:rFonts w:ascii="Cambria" w:eastAsia="Cambria" w:hAnsi="Cambria" w:cs="Cambria"/>
               </w:rPr>
               <w:t>Salon</w:t>
             </w:r>
-            <w:proofErr w:type="spellEnd"/>
           </w:p>
         </w:tc>
         <w:tc>
@@ -6957,35 +6506,7 @@
               <w:rPr>
                 <w:rFonts w:ascii="Cambria" w:eastAsia="Cambria" w:hAnsi="Cambria" w:cs="Cambria"/>
               </w:rPr>
-              <w:t xml:space="preserve">Este método busca si el nombre del salón ingresado le corresponde a alguno de los salones de la lista. Para ello, recorre la lista de salones, comparando el nombre de cada uno con el nombre ingresado. Si no se encuentra, se regresa </w:t>
-            </w:r>
-            <w:proofErr w:type="spellStart"/>
-            <w:r>
-              <w:rPr>
-                <w:rFonts w:ascii="Cambria" w:eastAsia="Cambria" w:hAnsi="Cambria" w:cs="Cambria"/>
-              </w:rPr>
-              <w:t>Null</w:t>
-            </w:r>
-            <w:proofErr w:type="spellEnd"/>
-            <w:r>
-              <w:rPr>
-                <w:rFonts w:ascii="Cambria" w:eastAsia="Cambria" w:hAnsi="Cambria" w:cs="Cambria"/>
-              </w:rPr>
-              <w:t xml:space="preserve">. De lo contrario, se regresa el </w:t>
-            </w:r>
-            <w:proofErr w:type="spellStart"/>
-            <w:r>
-              <w:rPr>
-                <w:rFonts w:ascii="Cambria" w:eastAsia="Cambria" w:hAnsi="Cambria" w:cs="Cambria"/>
-              </w:rPr>
-              <w:t>Salon</w:t>
-            </w:r>
-            <w:proofErr w:type="spellEnd"/>
-            <w:r>
-              <w:rPr>
-                <w:rFonts w:ascii="Cambria" w:eastAsia="Cambria" w:hAnsi="Cambria" w:cs="Cambria"/>
-              </w:rPr>
-              <w:t xml:space="preserve"> que coincida con el nombre. </w:t>
+              <w:t xml:space="preserve">Este método busca si el nombre del salón ingresado le corresponde a alguno de los salones de la lista. Para ello, recorre la lista de salones, comparando el nombre de cada uno con el nombre ingresado. Si no se encuentra, se regresa Null. De lo contrario, se regresa el Salon que coincida con el nombre. </w:t>
             </w:r>
           </w:p>
           <w:p>
@@ -7013,19 +6534,11 @@
                 <w:rFonts w:ascii="Cambria" w:eastAsia="Cambria" w:hAnsi="Cambria" w:cs="Cambria"/>
               </w:rPr>
             </w:pPr>
-            <w:proofErr w:type="spellStart"/>
-            <w:r>
-              <w:rPr>
-                <w:rFonts w:ascii="Cambria" w:eastAsia="Cambria" w:hAnsi="Cambria" w:cs="Cambria"/>
-              </w:rPr>
-              <w:t>Salon</w:t>
-            </w:r>
-            <w:proofErr w:type="spellEnd"/>
-            <w:r>
-              <w:rPr>
-                <w:rFonts w:ascii="Cambria" w:eastAsia="Cambria" w:hAnsi="Cambria" w:cs="Cambria"/>
-              </w:rPr>
-              <w:t xml:space="preserve"> se encuentra en lista</w:t>
+            <w:r>
+              <w:rPr>
+                <w:rFonts w:ascii="Cambria" w:eastAsia="Cambria" w:hAnsi="Cambria" w:cs="Cambria"/>
+              </w:rPr>
+              <w:t>Salon se encuentra en lista</w:t>
             </w:r>
           </w:p>
         </w:tc>
@@ -7043,16 +6556,8 @@
               <w:rPr>
                 <w:rFonts w:ascii="Cambria" w:eastAsia="Cambria" w:hAnsi="Cambria" w:cs="Cambria"/>
               </w:rPr>
-              <w:t xml:space="preserve">Nombre de salón a buscar: </w:t>
-            </w:r>
-            <w:proofErr w:type="spellStart"/>
-            <w:r>
-              <w:rPr>
-                <w:rFonts w:ascii="Cambria" w:eastAsia="Cambria" w:hAnsi="Cambria" w:cs="Cambria"/>
-              </w:rPr>
-              <w:t>String</w:t>
-            </w:r>
-            <w:proofErr w:type="spellEnd"/>
+              <w:t>Nombre de salón a buscar: String</w:t>
+            </w:r>
           </w:p>
         </w:tc>
         <w:tc>
@@ -7065,14 +6570,12 @@
                 <w:rFonts w:ascii="Cambria" w:eastAsia="Cambria" w:hAnsi="Cambria" w:cs="Cambria"/>
               </w:rPr>
             </w:pPr>
-            <w:proofErr w:type="spellStart"/>
             <w:r>
               <w:rPr>
                 <w:rFonts w:ascii="Cambria" w:eastAsia="Cambria" w:hAnsi="Cambria" w:cs="Cambria"/>
               </w:rPr>
               <w:t>boolean</w:t>
             </w:r>
-            <w:proofErr w:type="spellEnd"/>
           </w:p>
         </w:tc>
         <w:tc>
@@ -7107,21 +6610,7 @@
               <w:rPr>
                 <w:rFonts w:ascii="Cambria" w:eastAsia="Cambria" w:hAnsi="Cambria" w:cs="Cambria"/>
               </w:rPr>
-              <w:t xml:space="preserve">Este método llama al método de Buscar salón. Si este regresa </w:t>
-            </w:r>
-            <w:proofErr w:type="spellStart"/>
-            <w:r>
-              <w:rPr>
-                <w:rFonts w:ascii="Cambria" w:eastAsia="Cambria" w:hAnsi="Cambria" w:cs="Cambria"/>
-              </w:rPr>
-              <w:t>Null</w:t>
-            </w:r>
-            <w:proofErr w:type="spellEnd"/>
-            <w:r>
-              <w:rPr>
-                <w:rFonts w:ascii="Cambria" w:eastAsia="Cambria" w:hAnsi="Cambria" w:cs="Cambria"/>
-              </w:rPr>
-              <w:t>, se regresa False. De lo contrario, se regresa True.</w:t>
+              <w:t>Este método llama al método de Buscar salón. Si este regresa Null, se regresa False. De lo contrario, se regresa True.</w:t>
             </w:r>
           </w:p>
           <w:p>
@@ -7185,14 +6674,12 @@
                 <w:rFonts w:ascii="Cambria" w:eastAsia="Cambria" w:hAnsi="Cambria" w:cs="Cambria"/>
               </w:rPr>
             </w:pPr>
-            <w:proofErr w:type="spellStart"/>
             <w:r>
               <w:rPr>
                 <w:rFonts w:ascii="Cambria" w:eastAsia="Cambria" w:hAnsi="Cambria" w:cs="Cambria"/>
               </w:rPr>
               <w:t>String</w:t>
             </w:r>
-            <w:proofErr w:type="spellEnd"/>
           </w:p>
         </w:tc>
         <w:tc>
@@ -7228,49 +6715,7 @@
               <w:rPr>
                 <w:rFonts w:ascii="Cambria" w:eastAsia="Cambria" w:hAnsi="Cambria" w:cs="Cambria"/>
               </w:rPr>
-              <w:t xml:space="preserve">Este método da el nombre de todos los salones que se encuentran en la lista de salones. Para ello, empieza un </w:t>
-            </w:r>
-            <w:proofErr w:type="spellStart"/>
-            <w:r>
-              <w:rPr>
-                <w:rFonts w:ascii="Cambria" w:eastAsia="Cambria" w:hAnsi="Cambria" w:cs="Cambria"/>
-              </w:rPr>
-              <w:t>String</w:t>
-            </w:r>
-            <w:proofErr w:type="spellEnd"/>
-            <w:r>
-              <w:rPr>
-                <w:rFonts w:ascii="Cambria" w:eastAsia="Cambria" w:hAnsi="Cambria" w:cs="Cambria"/>
-              </w:rPr>
-              <w:t xml:space="preserve"> con el tamaño de salones de esta lista. Seguido de ello, recorre la lista de salones hasta la posición de nuevo salón, añadiendo el nombre de cada salón al </w:t>
-            </w:r>
-            <w:proofErr w:type="spellStart"/>
-            <w:r>
-              <w:rPr>
-                <w:rFonts w:ascii="Cambria" w:eastAsia="Cambria" w:hAnsi="Cambria" w:cs="Cambria"/>
-              </w:rPr>
-              <w:t>String</w:t>
-            </w:r>
-            <w:proofErr w:type="spellEnd"/>
-            <w:r>
-              <w:rPr>
-                <w:rFonts w:ascii="Cambria" w:eastAsia="Cambria" w:hAnsi="Cambria" w:cs="Cambria"/>
-              </w:rPr>
-              <w:t xml:space="preserve"> de mensaje. Al final, regresa el </w:t>
-            </w:r>
-            <w:proofErr w:type="spellStart"/>
-            <w:r>
-              <w:rPr>
-                <w:rFonts w:ascii="Cambria" w:eastAsia="Cambria" w:hAnsi="Cambria" w:cs="Cambria"/>
-              </w:rPr>
-              <w:t>String</w:t>
-            </w:r>
-            <w:proofErr w:type="spellEnd"/>
-            <w:r>
-              <w:rPr>
-                <w:rFonts w:ascii="Cambria" w:eastAsia="Cambria" w:hAnsi="Cambria" w:cs="Cambria"/>
-              </w:rPr>
-              <w:t xml:space="preserve"> de mensaje. </w:t>
+              <w:t xml:space="preserve">Este método da el nombre de todos los salones que se encuentran en la lista de salones. Para ello, empieza un String con el tamaño de salones de esta lista. Seguido de ello, recorre la lista de salones hasta la posición de nuevo salón, añadiendo el nombre de cada salón al String de mensaje. Al final, regresa el String de mensaje. </w:t>
             </w:r>
           </w:p>
           <w:p>
@@ -7482,14 +6927,12 @@
                 <w:rFonts w:ascii="Cambria" w:eastAsia="Cambria" w:hAnsi="Cambria" w:cs="Cambria"/>
               </w:rPr>
             </w:pPr>
-            <w:proofErr w:type="spellStart"/>
             <w:r>
               <w:rPr>
                 <w:rFonts w:ascii="Cambria" w:eastAsia="Cambria" w:hAnsi="Cambria" w:cs="Cambria"/>
               </w:rPr>
               <w:t>boolean</w:t>
             </w:r>
-            <w:proofErr w:type="spellEnd"/>
           </w:p>
         </w:tc>
         <w:tc>
@@ -7620,7 +7063,6 @@
                 <w:rFonts w:ascii="Cambria" w:eastAsia="Cambria" w:hAnsi="Cambria" w:cs="Cambria"/>
               </w:rPr>
             </w:pPr>
-            <w:proofErr w:type="spellStart"/>
             <w:r>
               <w:rPr>
                 <w:rFonts w:ascii="Cambria" w:eastAsia="Cambria" w:hAnsi="Cambria" w:cs="Cambria"/>
@@ -7633,7 +7075,6 @@
               </w:rPr>
               <w:t>oolean</w:t>
             </w:r>
-            <w:proofErr w:type="spellEnd"/>
           </w:p>
         </w:tc>
         <w:tc>
@@ -7720,16 +7161,8 @@
               <w:rPr>
                 <w:rFonts w:ascii="Cambria" w:eastAsia="Cambria" w:hAnsi="Cambria" w:cs="Cambria"/>
               </w:rPr>
-              <w:t xml:space="preserve">Nombre: </w:t>
-            </w:r>
-            <w:proofErr w:type="spellStart"/>
-            <w:r>
-              <w:rPr>
-                <w:rFonts w:ascii="Cambria" w:eastAsia="Cambria" w:hAnsi="Cambria" w:cs="Cambria"/>
-              </w:rPr>
-              <w:t>String</w:t>
-            </w:r>
-            <w:proofErr w:type="spellEnd"/>
+              <w:t>Nombre: String</w:t>
+            </w:r>
           </w:p>
           <w:p>
             <w:pPr>
@@ -7742,133 +7175,83 @@
               <w:rPr>
                 <w:rFonts w:ascii="Cambria" w:eastAsia="Cambria" w:hAnsi="Cambria" w:cs="Cambria"/>
               </w:rPr>
-              <w:t xml:space="preserve">Cliente VIP: </w:t>
-            </w:r>
-            <w:proofErr w:type="spellStart"/>
+              <w:t>Cliente VIP: boolean</w:t>
+            </w:r>
+          </w:p>
+          <w:p>
+            <w:pPr>
+              <w:spacing w:after="214"/>
+              <w:rPr>
+                <w:rFonts w:ascii="Cambria" w:eastAsia="Cambria" w:hAnsi="Cambria" w:cs="Cambria"/>
+              </w:rPr>
+            </w:pPr>
+            <w:r>
+              <w:rPr>
+                <w:rFonts w:ascii="Cambria" w:eastAsia="Cambria" w:hAnsi="Cambria" w:cs="Cambria"/>
+              </w:rPr>
+              <w:t>Hora de inicio: int</w:t>
+            </w:r>
+          </w:p>
+          <w:p>
+            <w:pPr>
+              <w:spacing w:after="214"/>
+              <w:rPr>
+                <w:rFonts w:ascii="Cambria" w:eastAsia="Cambria" w:hAnsi="Cambria" w:cs="Cambria"/>
+              </w:rPr>
+            </w:pPr>
+            <w:r>
+              <w:rPr>
+                <w:rFonts w:ascii="Cambria" w:eastAsia="Cambria" w:hAnsi="Cambria" w:cs="Cambria"/>
+              </w:rPr>
+              <w:t>Duración de evento: int</w:t>
+            </w:r>
+          </w:p>
+          <w:p>
+            <w:pPr>
+              <w:spacing w:after="214"/>
+              <w:rPr>
+                <w:rFonts w:ascii="Cambria" w:eastAsia="Cambria" w:hAnsi="Cambria" w:cs="Cambria"/>
+              </w:rPr>
+            </w:pPr>
+            <w:r>
+              <w:rPr>
+                <w:rFonts w:ascii="Cambria" w:eastAsia="Cambria" w:hAnsi="Cambria" w:cs="Cambria"/>
+              </w:rPr>
+              <w:t>Cantidad de asistentes: int</w:t>
+            </w:r>
+          </w:p>
+          <w:p>
+            <w:pPr>
+              <w:rPr>
+                <w:rFonts w:ascii="Cambria" w:eastAsia="Cambria" w:hAnsi="Cambria" w:cs="Cambria"/>
+              </w:rPr>
+            </w:pPr>
+            <w:r>
+              <w:rPr>
+                <w:rFonts w:ascii="Cambria" w:eastAsia="Cambria" w:hAnsi="Cambria" w:cs="Cambria"/>
+                <w:lang w:val="en-US"/>
+              </w:rPr>
+              <w:t>Pago inicial: double</w:t>
+            </w:r>
+          </w:p>
+        </w:tc>
+        <w:tc>
+          <w:tcPr>
+            <w:tcW w:w="1530" w:type="dxa"/>
+          </w:tcPr>
+          <w:p>
+            <w:pPr>
+              <w:ind w:left="5"/>
+              <w:rPr>
+                <w:rFonts w:ascii="Cambria" w:eastAsia="Cambria" w:hAnsi="Cambria" w:cs="Cambria"/>
+              </w:rPr>
+            </w:pPr>
             <w:r>
               <w:rPr>
                 <w:rFonts w:ascii="Cambria" w:eastAsia="Cambria" w:hAnsi="Cambria" w:cs="Cambria"/>
               </w:rPr>
               <w:t>boolean</w:t>
             </w:r>
-            <w:proofErr w:type="spellEnd"/>
-          </w:p>
-          <w:p>
-            <w:pPr>
-              <w:spacing w:after="214"/>
-              <w:rPr>
-                <w:rFonts w:ascii="Cambria" w:eastAsia="Cambria" w:hAnsi="Cambria" w:cs="Cambria"/>
-              </w:rPr>
-            </w:pPr>
-            <w:r>
-              <w:rPr>
-                <w:rFonts w:ascii="Cambria" w:eastAsia="Cambria" w:hAnsi="Cambria" w:cs="Cambria"/>
-              </w:rPr>
-              <w:t xml:space="preserve">Hora de inicio: </w:t>
-            </w:r>
-            <w:proofErr w:type="spellStart"/>
-            <w:r>
-              <w:rPr>
-                <w:rFonts w:ascii="Cambria" w:eastAsia="Cambria" w:hAnsi="Cambria" w:cs="Cambria"/>
-              </w:rPr>
-              <w:t>int</w:t>
-            </w:r>
-            <w:proofErr w:type="spellEnd"/>
-          </w:p>
-          <w:p>
-            <w:pPr>
-              <w:spacing w:after="214"/>
-              <w:rPr>
-                <w:rFonts w:ascii="Cambria" w:eastAsia="Cambria" w:hAnsi="Cambria" w:cs="Cambria"/>
-              </w:rPr>
-            </w:pPr>
-            <w:r>
-              <w:rPr>
-                <w:rFonts w:ascii="Cambria" w:eastAsia="Cambria" w:hAnsi="Cambria" w:cs="Cambria"/>
-              </w:rPr>
-              <w:t xml:space="preserve">Duración de evento: </w:t>
-            </w:r>
-            <w:proofErr w:type="spellStart"/>
-            <w:r>
-              <w:rPr>
-                <w:rFonts w:ascii="Cambria" w:eastAsia="Cambria" w:hAnsi="Cambria" w:cs="Cambria"/>
-              </w:rPr>
-              <w:t>int</w:t>
-            </w:r>
-            <w:proofErr w:type="spellEnd"/>
-          </w:p>
-          <w:p>
-            <w:pPr>
-              <w:spacing w:after="214"/>
-              <w:rPr>
-                <w:rFonts w:ascii="Cambria" w:eastAsia="Cambria" w:hAnsi="Cambria" w:cs="Cambria"/>
-              </w:rPr>
-            </w:pPr>
-            <w:r>
-              <w:rPr>
-                <w:rFonts w:ascii="Cambria" w:eastAsia="Cambria" w:hAnsi="Cambria" w:cs="Cambria"/>
-              </w:rPr>
-              <w:t xml:space="preserve">Cantidad de asistentes: </w:t>
-            </w:r>
-            <w:proofErr w:type="spellStart"/>
-            <w:r>
-              <w:rPr>
-                <w:rFonts w:ascii="Cambria" w:eastAsia="Cambria" w:hAnsi="Cambria" w:cs="Cambria"/>
-              </w:rPr>
-              <w:t>int</w:t>
-            </w:r>
-            <w:proofErr w:type="spellEnd"/>
-          </w:p>
-          <w:p>
-            <w:pPr>
-              <w:rPr>
-                <w:rFonts w:ascii="Cambria" w:eastAsia="Cambria" w:hAnsi="Cambria" w:cs="Cambria"/>
-              </w:rPr>
-            </w:pPr>
-            <w:r>
-              <w:rPr>
-                <w:rFonts w:ascii="Cambria" w:eastAsia="Cambria" w:hAnsi="Cambria" w:cs="Cambria"/>
-                <w:lang w:val="en-US"/>
-              </w:rPr>
-              <w:t xml:space="preserve">Pago </w:t>
-            </w:r>
-            <w:proofErr w:type="spellStart"/>
-            <w:r>
-              <w:rPr>
-                <w:rFonts w:ascii="Cambria" w:eastAsia="Cambria" w:hAnsi="Cambria" w:cs="Cambria"/>
-                <w:lang w:val="en-US"/>
-              </w:rPr>
-              <w:t>inicial</w:t>
-            </w:r>
-            <w:proofErr w:type="spellEnd"/>
-            <w:r>
-              <w:rPr>
-                <w:rFonts w:ascii="Cambria" w:eastAsia="Cambria" w:hAnsi="Cambria" w:cs="Cambria"/>
-                <w:lang w:val="en-US"/>
-              </w:rPr>
-              <w:t>: double</w:t>
-            </w:r>
-          </w:p>
-        </w:tc>
-        <w:tc>
-          <w:tcPr>
-            <w:tcW w:w="1530" w:type="dxa"/>
-          </w:tcPr>
-          <w:p>
-            <w:pPr>
-              <w:ind w:left="5"/>
-              <w:rPr>
-                <w:rFonts w:ascii="Cambria" w:eastAsia="Cambria" w:hAnsi="Cambria" w:cs="Cambria"/>
-              </w:rPr>
-            </w:pPr>
-            <w:proofErr w:type="spellStart"/>
-            <w:r>
-              <w:rPr>
-                <w:rFonts w:ascii="Cambria" w:eastAsia="Cambria" w:hAnsi="Cambria" w:cs="Cambria"/>
-              </w:rPr>
-              <w:t>boolean</w:t>
-            </w:r>
-            <w:proofErr w:type="spellEnd"/>
           </w:p>
         </w:tc>
         <w:tc>
@@ -8034,16 +7417,8 @@
               <w:rPr>
                 <w:rFonts w:ascii="Cambria" w:eastAsia="Cambria" w:hAnsi="Cambria" w:cs="Cambria"/>
               </w:rPr>
-              <w:t xml:space="preserve">Nombre de reserva a buscar: </w:t>
-            </w:r>
-            <w:proofErr w:type="spellStart"/>
-            <w:r>
-              <w:rPr>
-                <w:rFonts w:ascii="Cambria" w:eastAsia="Cambria" w:hAnsi="Cambria" w:cs="Cambria"/>
-              </w:rPr>
-              <w:t>String</w:t>
-            </w:r>
-            <w:proofErr w:type="spellEnd"/>
+              <w:t>Nombre de reserva a buscar: String</w:t>
+            </w:r>
           </w:p>
         </w:tc>
         <w:tc>
@@ -8146,21 +7521,7 @@
               <w:rPr>
                 <w:rFonts w:ascii="Cambria" w:eastAsia="Cambria" w:hAnsi="Cambria" w:cs="Cambria"/>
               </w:rPr>
-              <w:t xml:space="preserve"> </w:t>
-            </w:r>
-            <w:proofErr w:type="spellStart"/>
-            <w:r>
-              <w:rPr>
-                <w:rFonts w:ascii="Cambria" w:eastAsia="Cambria" w:hAnsi="Cambria" w:cs="Cambria"/>
-              </w:rPr>
-              <w:t>Null</w:t>
-            </w:r>
-            <w:proofErr w:type="spellEnd"/>
-            <w:r>
-              <w:rPr>
-                <w:rFonts w:ascii="Cambria" w:eastAsia="Cambria" w:hAnsi="Cambria" w:cs="Cambria"/>
-              </w:rPr>
-              <w:t>.</w:t>
+              <w:t xml:space="preserve"> Null.</w:t>
             </w:r>
             <w:r>
               <w:rPr>
@@ -8216,16 +7577,8 @@
               <w:rPr>
                 <w:rFonts w:ascii="Cambria" w:eastAsia="Cambria" w:hAnsi="Cambria" w:cs="Cambria"/>
               </w:rPr>
-              <w:t xml:space="preserve">Nombre de reserva a buscar: </w:t>
-            </w:r>
-            <w:proofErr w:type="spellStart"/>
-            <w:r>
-              <w:rPr>
-                <w:rFonts w:ascii="Cambria" w:eastAsia="Cambria" w:hAnsi="Cambria" w:cs="Cambria"/>
-              </w:rPr>
-              <w:t>String</w:t>
-            </w:r>
-            <w:proofErr w:type="spellEnd"/>
+              <w:t>Nombre de reserva a buscar: String</w:t>
+            </w:r>
           </w:p>
         </w:tc>
         <w:tc>
@@ -8239,14 +7592,12 @@
                 <w:rFonts w:ascii="Cambria" w:eastAsia="Cambria" w:hAnsi="Cambria" w:cs="Cambria"/>
               </w:rPr>
             </w:pPr>
-            <w:proofErr w:type="spellStart"/>
             <w:r>
               <w:rPr>
                 <w:rFonts w:ascii="Cambria" w:eastAsia="Cambria" w:hAnsi="Cambria" w:cs="Cambria"/>
               </w:rPr>
               <w:t>boolean</w:t>
             </w:r>
-            <w:proofErr w:type="spellEnd"/>
           </w:p>
         </w:tc>
         <w:tc>
@@ -8282,21 +7633,7 @@
               <w:rPr>
                 <w:rFonts w:ascii="Cambria" w:eastAsia="Cambria" w:hAnsi="Cambria" w:cs="Cambria"/>
               </w:rPr>
-              <w:t xml:space="preserve">Este método llama al método de Buscar reserva. En caso de obtener </w:t>
-            </w:r>
-            <w:proofErr w:type="spellStart"/>
-            <w:r>
-              <w:rPr>
-                <w:rFonts w:ascii="Cambria" w:eastAsia="Cambria" w:hAnsi="Cambria" w:cs="Cambria"/>
-              </w:rPr>
-              <w:t>Null</w:t>
-            </w:r>
-            <w:proofErr w:type="spellEnd"/>
-            <w:r>
-              <w:rPr>
-                <w:rFonts w:ascii="Cambria" w:eastAsia="Cambria" w:hAnsi="Cambria" w:cs="Cambria"/>
-              </w:rPr>
-              <w:t>, regresa False. De lo contrario, regresa True.</w:t>
+              <w:t>Este método llama al método de Buscar reserva. En caso de obtener Null, regresa False. De lo contrario, regresa True.</w:t>
             </w:r>
           </w:p>
           <w:p>
@@ -8346,16 +7683,8 @@
               <w:rPr>
                 <w:rFonts w:ascii="Cambria" w:eastAsia="Cambria" w:hAnsi="Cambria" w:cs="Cambria"/>
               </w:rPr>
-              <w:t xml:space="preserve">Nombre de reserva a quitar: </w:t>
-            </w:r>
-            <w:proofErr w:type="spellStart"/>
-            <w:r>
-              <w:rPr>
-                <w:rFonts w:ascii="Cambria" w:eastAsia="Cambria" w:hAnsi="Cambria" w:cs="Cambria"/>
-              </w:rPr>
-              <w:t>String</w:t>
-            </w:r>
-            <w:proofErr w:type="spellEnd"/>
+              <w:t>Nombre de reserva a quitar: String</w:t>
+            </w:r>
           </w:p>
         </w:tc>
         <w:tc>
@@ -8369,14 +7698,12 @@
                 <w:rFonts w:ascii="Cambria" w:eastAsia="Cambria" w:hAnsi="Cambria" w:cs="Cambria"/>
               </w:rPr>
             </w:pPr>
-            <w:proofErr w:type="spellStart"/>
             <w:r>
               <w:rPr>
                 <w:rFonts w:ascii="Cambria" w:eastAsia="Cambria" w:hAnsi="Cambria" w:cs="Cambria"/>
               </w:rPr>
               <w:t>void</w:t>
             </w:r>
-            <w:proofErr w:type="spellEnd"/>
           </w:p>
         </w:tc>
         <w:tc>
@@ -8454,21 +7781,7 @@
               <w:rPr>
                 <w:rFonts w:ascii="Cambria" w:eastAsia="Cambria" w:hAnsi="Cambria" w:cs="Cambria"/>
               </w:rPr>
-              <w:t xml:space="preserve">a esa posición se le asigna </w:t>
-            </w:r>
-            <w:proofErr w:type="spellStart"/>
-            <w:r>
-              <w:rPr>
-                <w:rFonts w:ascii="Cambria" w:eastAsia="Cambria" w:hAnsi="Cambria" w:cs="Cambria"/>
-              </w:rPr>
-              <w:t>null</w:t>
-            </w:r>
-            <w:proofErr w:type="spellEnd"/>
-            <w:r>
-              <w:rPr>
-                <w:rFonts w:ascii="Cambria" w:eastAsia="Cambria" w:hAnsi="Cambria" w:cs="Cambria"/>
-              </w:rPr>
-              <w:t>, y en la lista de disponibles se coloca True.</w:t>
+              <w:t>a esa posición se le asigna null, y en la lista de disponibles se coloca True.</w:t>
             </w:r>
           </w:p>
           <w:p>
@@ -8533,14 +7846,12 @@
                 <w:rFonts w:ascii="Cambria" w:eastAsia="Cambria" w:hAnsi="Cambria" w:cs="Cambria"/>
               </w:rPr>
             </w:pPr>
-            <w:proofErr w:type="spellStart"/>
             <w:r>
               <w:rPr>
                 <w:rFonts w:ascii="Cambria" w:eastAsia="Cambria" w:hAnsi="Cambria" w:cs="Cambria"/>
               </w:rPr>
               <w:t>String</w:t>
             </w:r>
-            <w:proofErr w:type="spellEnd"/>
           </w:p>
         </w:tc>
         <w:tc>
@@ -8606,35 +7917,7 @@
               <w:rPr>
                 <w:rFonts w:ascii="Cambria" w:eastAsia="Cambria" w:hAnsi="Cambria" w:cs="Cambria"/>
               </w:rPr>
-              <w:t xml:space="preserve"> se añade a un </w:t>
-            </w:r>
-            <w:proofErr w:type="spellStart"/>
-            <w:r>
-              <w:rPr>
-                <w:rFonts w:ascii="Cambria" w:eastAsia="Cambria" w:hAnsi="Cambria" w:cs="Cambria"/>
-              </w:rPr>
-              <w:t>String</w:t>
-            </w:r>
-            <w:proofErr w:type="spellEnd"/>
-            <w:r>
-              <w:rPr>
-                <w:rFonts w:ascii="Cambria" w:eastAsia="Cambria" w:hAnsi="Cambria" w:cs="Cambria"/>
-              </w:rPr>
-              <w:t xml:space="preserve">. Al finalizar, se regresa el </w:t>
-            </w:r>
-            <w:proofErr w:type="spellStart"/>
-            <w:r>
-              <w:rPr>
-                <w:rFonts w:ascii="Cambria" w:eastAsia="Cambria" w:hAnsi="Cambria" w:cs="Cambria"/>
-              </w:rPr>
-              <w:t>String</w:t>
-            </w:r>
-            <w:proofErr w:type="spellEnd"/>
-            <w:r>
-              <w:rPr>
-                <w:rFonts w:ascii="Cambria" w:eastAsia="Cambria" w:hAnsi="Cambria" w:cs="Cambria"/>
-              </w:rPr>
-              <w:t>.</w:t>
+              <w:t xml:space="preserve"> se añade a un String. Al finalizar, se regresa el String.</w:t>
             </w:r>
           </w:p>
           <w:p>
@@ -8837,16 +8120,8 @@
               <w:rPr>
                 <w:rFonts w:ascii="Cambria" w:eastAsia="Cambria" w:hAnsi="Cambria" w:cs="Cambria"/>
               </w:rPr>
-              <w:t xml:space="preserve">Nombre: </w:t>
-            </w:r>
-            <w:proofErr w:type="spellStart"/>
-            <w:r>
-              <w:rPr>
-                <w:rFonts w:ascii="Cambria" w:eastAsia="Cambria" w:hAnsi="Cambria" w:cs="Cambria"/>
-              </w:rPr>
-              <w:t>String</w:t>
-            </w:r>
-            <w:proofErr w:type="spellEnd"/>
+              <w:t>Nombre: String</w:t>
+            </w:r>
           </w:p>
           <w:p>
             <w:pPr>
@@ -8859,37 +8134,34 @@
               <w:rPr>
                 <w:rFonts w:ascii="Cambria" w:hAnsi="Cambria"/>
               </w:rPr>
-              <w:t xml:space="preserve">Tamaño: </w:t>
-            </w:r>
-            <w:proofErr w:type="spellStart"/>
-            <w:r>
+              <w:t>Tamaño: String</w:t>
+            </w:r>
+          </w:p>
+          <w:p>
+            <w:pPr>
+              <w:rPr>
+                <w:rFonts w:ascii="Cambria" w:eastAsia="Cambria" w:hAnsi="Cambria" w:cs="Cambria"/>
+              </w:rPr>
+            </w:pPr>
+            <w:r>
+              <w:rPr>
+                <w:rFonts w:ascii="Cambria" w:eastAsia="Cambria" w:hAnsi="Cambria" w:cs="Cambria"/>
+              </w:rPr>
+              <w:t xml:space="preserve">Costo de reserva: </w:t>
+            </w:r>
+            <w:r>
+              <w:rPr>
+                <w:rFonts w:ascii="Cambria" w:eastAsia="Cambria" w:hAnsi="Cambria" w:cs="Cambria"/>
+              </w:rPr>
+              <w:t>double</w:t>
+            </w:r>
+          </w:p>
+          <w:p>
+            <w:pPr>
               <w:rPr>
                 <w:rFonts w:ascii="Cambria" w:hAnsi="Cambria"/>
               </w:rPr>
-              <w:t>String</w:t>
-            </w:r>
-            <w:proofErr w:type="spellEnd"/>
-          </w:p>
-          <w:p>
-            <w:pPr>
-              <w:rPr>
-                <w:rFonts w:ascii="Cambria" w:eastAsia="Cambria" w:hAnsi="Cambria" w:cs="Cambria"/>
-              </w:rPr>
-            </w:pPr>
-            <w:r>
-              <w:rPr>
-                <w:rFonts w:ascii="Cambria" w:eastAsia="Cambria" w:hAnsi="Cambria" w:cs="Cambria"/>
-              </w:rPr>
-              <w:t xml:space="preserve">Costo de reserva: </w:t>
-            </w:r>
-            <w:proofErr w:type="spellStart"/>
-            <w:r>
-              <w:rPr>
-                <w:rFonts w:ascii="Cambria" w:eastAsia="Cambria" w:hAnsi="Cambria" w:cs="Cambria"/>
-              </w:rPr>
-              <w:t>double</w:t>
-            </w:r>
-            <w:proofErr w:type="spellEnd"/>
+            </w:pPr>
           </w:p>
           <w:p>
             <w:pPr>
@@ -8897,40 +8169,25 @@
                 <w:rFonts w:ascii="Cambria" w:hAnsi="Cambria"/>
               </w:rPr>
             </w:pPr>
-          </w:p>
-          <w:p>
-            <w:pPr>
+            <w:r>
               <w:rPr>
                 <w:rFonts w:ascii="Cambria" w:hAnsi="Cambria"/>
               </w:rPr>
-            </w:pPr>
-            <w:r>
+              <w:t>Tiempo máximo de reserva: int</w:t>
+            </w:r>
+          </w:p>
+        </w:tc>
+        <w:tc>
+          <w:tcPr>
+            <w:tcW w:w="1530" w:type="dxa"/>
+          </w:tcPr>
+          <w:p>
+            <w:pPr>
+              <w:spacing w:after="214"/>
+              <w:ind w:left="5"/>
               <w:rPr>
                 <w:rFonts w:ascii="Cambria" w:hAnsi="Cambria"/>
               </w:rPr>
-              <w:t xml:space="preserve">Tiempo máximo de reserva: </w:t>
-            </w:r>
-            <w:proofErr w:type="spellStart"/>
-            <w:r>
-              <w:rPr>
-                <w:rFonts w:ascii="Cambria" w:hAnsi="Cambria"/>
-              </w:rPr>
-              <w:t>int</w:t>
-            </w:r>
-            <w:proofErr w:type="spellEnd"/>
-          </w:p>
-        </w:tc>
-        <w:tc>
-          <w:tcPr>
-            <w:tcW w:w="1530" w:type="dxa"/>
-          </w:tcPr>
-          <w:p>
-            <w:pPr>
-              <w:spacing w:after="214"/>
-              <w:ind w:left="5"/>
-              <w:rPr>
-                <w:rFonts w:ascii="Cambria" w:hAnsi="Cambria"/>
-              </w:rPr>
             </w:pPr>
             <w:r>
               <w:rPr>
@@ -8938,14 +8195,12 @@
               </w:rPr>
               <w:t xml:space="preserve"> </w:t>
             </w:r>
-            <w:proofErr w:type="spellStart"/>
             <w:r>
               <w:rPr>
                 <w:rFonts w:ascii="Cambria" w:eastAsia="Cambria" w:hAnsi="Cambria" w:cs="Cambria"/>
               </w:rPr>
               <w:t>boolean</w:t>
             </w:r>
-            <w:proofErr w:type="spellEnd"/>
           </w:p>
           <w:p>
             <w:pPr>
@@ -9126,16 +8381,8 @@
               <w:rPr>
                 <w:rFonts w:ascii="Cambria" w:eastAsia="Cambria" w:hAnsi="Cambria" w:cs="Cambria"/>
               </w:rPr>
-              <w:t xml:space="preserve">Nombre: </w:t>
-            </w:r>
-            <w:proofErr w:type="spellStart"/>
-            <w:r>
-              <w:rPr>
-                <w:rFonts w:ascii="Cambria" w:eastAsia="Cambria" w:hAnsi="Cambria" w:cs="Cambria"/>
-              </w:rPr>
-              <w:t>String</w:t>
-            </w:r>
-            <w:proofErr w:type="spellEnd"/>
+              <w:t>Nombre: String</w:t>
+            </w:r>
           </w:p>
           <w:p>
             <w:pPr>
@@ -9150,7 +8397,6 @@
               </w:rPr>
               <w:t xml:space="preserve">Cliente VIP: </w:t>
             </w:r>
-            <w:proofErr w:type="spellStart"/>
             <w:r>
               <w:rPr>
                 <w:rFonts w:ascii="Cambria" w:eastAsia="Cambria" w:hAnsi="Cambria" w:cs="Cambria"/>
@@ -9163,7 +8409,6 @@
               </w:rPr>
               <w:t>oolean</w:t>
             </w:r>
-            <w:proofErr w:type="spellEnd"/>
           </w:p>
           <w:p>
             <w:pPr>
@@ -9182,114 +8427,78 @@
               <w:rPr>
                 <w:rFonts w:ascii="Cambria" w:eastAsia="Cambria" w:hAnsi="Cambria" w:cs="Cambria"/>
               </w:rPr>
-              <w:t xml:space="preserve">: </w:t>
-            </w:r>
-            <w:proofErr w:type="spellStart"/>
+              <w:t>: int</w:t>
+            </w:r>
+          </w:p>
+          <w:p>
+            <w:pPr>
+              <w:spacing w:after="214"/>
+              <w:rPr>
+                <w:rFonts w:ascii="Cambria" w:eastAsia="Cambria" w:hAnsi="Cambria" w:cs="Cambria"/>
+              </w:rPr>
+            </w:pPr>
+            <w:r>
+              <w:rPr>
+                <w:rFonts w:ascii="Cambria" w:eastAsia="Cambria" w:hAnsi="Cambria" w:cs="Cambria"/>
+              </w:rPr>
+              <w:t>Duración de evento: int</w:t>
+            </w:r>
+          </w:p>
+          <w:p>
+            <w:pPr>
+              <w:spacing w:after="214"/>
+              <w:rPr>
+                <w:rFonts w:ascii="Cambria" w:eastAsia="Cambria" w:hAnsi="Cambria" w:cs="Cambria"/>
+              </w:rPr>
+            </w:pPr>
+            <w:r>
+              <w:rPr>
+                <w:rFonts w:ascii="Cambria" w:eastAsia="Cambria" w:hAnsi="Cambria" w:cs="Cambria"/>
+              </w:rPr>
+              <w:t xml:space="preserve">Cantidad de asistentes: </w:t>
+            </w:r>
             <w:r>
               <w:rPr>
                 <w:rFonts w:ascii="Cambria" w:eastAsia="Cambria" w:hAnsi="Cambria" w:cs="Cambria"/>
               </w:rPr>
               <w:t>int</w:t>
             </w:r>
-            <w:proofErr w:type="spellEnd"/>
           </w:p>
           <w:p>
             <w:pPr>
               <w:spacing w:after="214"/>
               <w:rPr>
                 <w:rFonts w:ascii="Cambria" w:eastAsia="Cambria" w:hAnsi="Cambria" w:cs="Cambria"/>
-              </w:rPr>
-            </w:pPr>
-            <w:r>
-              <w:rPr>
-                <w:rFonts w:ascii="Cambria" w:eastAsia="Cambria" w:hAnsi="Cambria" w:cs="Cambria"/>
-              </w:rPr>
-              <w:t xml:space="preserve">Duración de evento: </w:t>
-            </w:r>
-            <w:proofErr w:type="spellStart"/>
-            <w:r>
-              <w:rPr>
-                <w:rFonts w:ascii="Cambria" w:eastAsia="Cambria" w:hAnsi="Cambria" w:cs="Cambria"/>
-              </w:rPr>
-              <w:t>int</w:t>
-            </w:r>
-            <w:proofErr w:type="spellEnd"/>
-          </w:p>
+                <w:lang w:val="en-US"/>
+              </w:rPr>
+            </w:pPr>
+            <w:r>
+              <w:rPr>
+                <w:rFonts w:ascii="Cambria" w:eastAsia="Cambria" w:hAnsi="Cambria" w:cs="Cambria"/>
+                <w:lang w:val="en-US"/>
+              </w:rPr>
+              <w:t>Pago inicial: double</w:t>
+            </w:r>
+          </w:p>
+        </w:tc>
+        <w:tc>
+          <w:tcPr>
+            <w:tcW w:w="1530" w:type="dxa"/>
+          </w:tcPr>
           <w:p>
             <w:pPr>
               <w:spacing w:after="214"/>
-              <w:rPr>
-                <w:rFonts w:ascii="Cambria" w:eastAsia="Cambria" w:hAnsi="Cambria" w:cs="Cambria"/>
-              </w:rPr>
-            </w:pPr>
-            <w:r>
-              <w:rPr>
-                <w:rFonts w:ascii="Cambria" w:eastAsia="Cambria" w:hAnsi="Cambria" w:cs="Cambria"/>
-              </w:rPr>
-              <w:t xml:space="preserve">Cantidad de asistentes: </w:t>
-            </w:r>
-            <w:proofErr w:type="spellStart"/>
-            <w:r>
-              <w:rPr>
-                <w:rFonts w:ascii="Cambria" w:eastAsia="Cambria" w:hAnsi="Cambria" w:cs="Cambria"/>
-              </w:rPr>
-              <w:t>int</w:t>
-            </w:r>
-            <w:proofErr w:type="spellEnd"/>
-          </w:p>
-          <w:p>
-            <w:pPr>
-              <w:spacing w:after="214"/>
-              <w:rPr>
-                <w:rFonts w:ascii="Cambria" w:eastAsia="Cambria" w:hAnsi="Cambria" w:cs="Cambria"/>
-                <w:lang w:val="en-US"/>
-              </w:rPr>
-            </w:pPr>
-            <w:r>
-              <w:rPr>
-                <w:rFonts w:ascii="Cambria" w:eastAsia="Cambria" w:hAnsi="Cambria" w:cs="Cambria"/>
-                <w:lang w:val="en-US"/>
-              </w:rPr>
-              <w:t xml:space="preserve">Pago </w:t>
-            </w:r>
-            <w:proofErr w:type="spellStart"/>
-            <w:r>
-              <w:rPr>
-                <w:rFonts w:ascii="Cambria" w:eastAsia="Cambria" w:hAnsi="Cambria" w:cs="Cambria"/>
-                <w:lang w:val="en-US"/>
-              </w:rPr>
-              <w:t>inicial</w:t>
-            </w:r>
-            <w:proofErr w:type="spellEnd"/>
-            <w:r>
-              <w:rPr>
-                <w:rFonts w:ascii="Cambria" w:eastAsia="Cambria" w:hAnsi="Cambria" w:cs="Cambria"/>
-                <w:lang w:val="en-US"/>
-              </w:rPr>
-              <w:t>: double</w:t>
-            </w:r>
-          </w:p>
-        </w:tc>
-        <w:tc>
-          <w:tcPr>
-            <w:tcW w:w="1530" w:type="dxa"/>
-          </w:tcPr>
-          <w:p>
-            <w:pPr>
-              <w:spacing w:after="214"/>
-              <w:ind w:left="5"/>
-              <w:rPr>
-                <w:rFonts w:ascii="Cambria" w:eastAsia="Cambria" w:hAnsi="Cambria" w:cs="Cambria"/>
-              </w:rPr>
-            </w:pPr>
-            <w:proofErr w:type="spellStart"/>
+              <w:ind w:left="5"/>
+              <w:rPr>
+                <w:rFonts w:ascii="Cambria" w:eastAsia="Cambria" w:hAnsi="Cambria" w:cs="Cambria"/>
+              </w:rPr>
+            </w:pPr>
             <w:r>
               <w:rPr>
                 <w:rFonts w:ascii="Cambria" w:eastAsia="Cambria" w:hAnsi="Cambria" w:cs="Cambria"/>
               </w:rPr>
               <w:t>boolean</w:t>
             </w:r>
-            <w:proofErr w:type="spellEnd"/>
           </w:p>
         </w:tc>
         <w:tc>
@@ -9402,14 +8611,12 @@
               </w:rPr>
               <w:t xml:space="preserve">eserva a asignar: </w:t>
             </w:r>
-            <w:proofErr w:type="spellStart"/>
             <w:r>
               <w:rPr>
                 <w:rFonts w:ascii="Cambria" w:eastAsia="Cambria" w:hAnsi="Cambria" w:cs="Cambria"/>
               </w:rPr>
               <w:t>String</w:t>
             </w:r>
-            <w:proofErr w:type="spellEnd"/>
           </w:p>
           <w:p>
             <w:pPr>
@@ -9429,36 +8636,20 @@
               <w:rPr>
                 <w:rFonts w:ascii="Cambria" w:eastAsia="Cambria" w:hAnsi="Cambria" w:cs="Cambria"/>
               </w:rPr>
-              <w:t xml:space="preserve">Nombre de </w:t>
-            </w:r>
-            <w:proofErr w:type="spellStart"/>
-            <w:r>
-              <w:rPr>
-                <w:rFonts w:ascii="Cambria" w:eastAsia="Cambria" w:hAnsi="Cambria" w:cs="Cambria"/>
-              </w:rPr>
-              <w:t>s</w:t>
-            </w:r>
-            <w:r>
-              <w:rPr>
-                <w:rFonts w:ascii="Cambria" w:eastAsia="Cambria" w:hAnsi="Cambria" w:cs="Cambria"/>
-              </w:rPr>
-              <w:t>alon</w:t>
-            </w:r>
-            <w:proofErr w:type="spellEnd"/>
-            <w:r>
-              <w:rPr>
-                <w:rFonts w:ascii="Cambria" w:eastAsia="Cambria" w:hAnsi="Cambria" w:cs="Cambria"/>
-              </w:rPr>
-              <w:t xml:space="preserve"> deseado: </w:t>
-            </w:r>
-            <w:proofErr w:type="spellStart"/>
+              <w:t>Nombre de s</w:t>
+            </w:r>
+            <w:r>
+              <w:rPr>
+                <w:rFonts w:ascii="Cambria" w:eastAsia="Cambria" w:hAnsi="Cambria" w:cs="Cambria"/>
+              </w:rPr>
+              <w:t xml:space="preserve">alon deseado: </w:t>
+            </w:r>
             <w:r>
               <w:rPr>
                 <w:rFonts w:ascii="Cambria" w:eastAsia="Cambria" w:hAnsi="Cambria" w:cs="Cambria"/>
               </w:rPr>
               <w:t>String</w:t>
             </w:r>
-            <w:proofErr w:type="spellEnd"/>
           </w:p>
         </w:tc>
         <w:tc>
@@ -9473,19 +8664,11 @@
                 <w:rFonts w:ascii="Cambria" w:eastAsia="Cambria" w:hAnsi="Cambria" w:cs="Cambria"/>
               </w:rPr>
             </w:pPr>
-            <w:proofErr w:type="spellStart"/>
-            <w:r>
-              <w:rPr>
-                <w:rFonts w:ascii="Cambria" w:eastAsia="Cambria" w:hAnsi="Cambria" w:cs="Cambria"/>
-              </w:rPr>
-              <w:t>int</w:t>
-            </w:r>
-            <w:proofErr w:type="spellEnd"/>
-            <w:r>
-              <w:rPr>
-                <w:rFonts w:ascii="Cambria" w:eastAsia="Cambria" w:hAnsi="Cambria" w:cs="Cambria"/>
-              </w:rPr>
-              <w:t xml:space="preserve">   </w:t>
+            <w:r>
+              <w:rPr>
+                <w:rFonts w:ascii="Cambria" w:eastAsia="Cambria" w:hAnsi="Cambria" w:cs="Cambria"/>
+              </w:rPr>
+              <w:t xml:space="preserve">int   </w:t>
             </w:r>
           </w:p>
         </w:tc>
@@ -9526,59 +8709,23 @@
               </w:rPr>
               <w:t xml:space="preserve">Se revisa si una reserva puede asignarse a un salón. Para ello, se aplican diferentes </w:t>
             </w:r>
-            <w:proofErr w:type="spellStart"/>
             <w:r>
               <w:rPr>
                 <w:rFonts w:ascii="Cambria" w:hAnsi="Cambria"/>
               </w:rPr>
-              <w:t>ifs</w:t>
-            </w:r>
-            <w:proofErr w:type="spellEnd"/>
+              <w:t>ifs que usan características de la reserva y del salón deseado</w:t>
+            </w:r>
             <w:r>
               <w:rPr>
                 <w:rFonts w:ascii="Cambria" w:hAnsi="Cambria"/>
               </w:rPr>
-              <w:t xml:space="preserve"> que usan características de la reserva y del salón deseado</w:t>
+              <w:t>. En caso de no cumplirse, cada if regresa un numero diferente (un código)</w:t>
             </w:r>
             <w:r>
               <w:rPr>
                 <w:rFonts w:ascii="Cambria" w:hAnsi="Cambria"/>
               </w:rPr>
-              <w:t xml:space="preserve">. En caso de no cumplirse, cada </w:t>
-            </w:r>
-            <w:proofErr w:type="spellStart"/>
-            <w:r>
-              <w:rPr>
-                <w:rFonts w:ascii="Cambria" w:hAnsi="Cambria"/>
-              </w:rPr>
-              <w:t>if</w:t>
-            </w:r>
-            <w:proofErr w:type="spellEnd"/>
-            <w:r>
-              <w:rPr>
-                <w:rFonts w:ascii="Cambria" w:hAnsi="Cambria"/>
-              </w:rPr>
-              <w:t xml:space="preserve"> regresa un numero diferente (un código)</w:t>
-            </w:r>
-            <w:r>
-              <w:rPr>
-                <w:rFonts w:ascii="Cambria" w:hAnsi="Cambria"/>
-              </w:rPr>
-              <w:t xml:space="preserve">. Si todos los </w:t>
-            </w:r>
-            <w:proofErr w:type="spellStart"/>
-            <w:r>
-              <w:rPr>
-                <w:rFonts w:ascii="Cambria" w:hAnsi="Cambria"/>
-              </w:rPr>
-              <w:t>ifs</w:t>
-            </w:r>
-            <w:proofErr w:type="spellEnd"/>
-            <w:r>
-              <w:rPr>
-                <w:rFonts w:ascii="Cambria" w:hAnsi="Cambria"/>
-              </w:rPr>
-              <w:t xml:space="preserve"> se cumplen, se regresa 0.</w:t>
+              <w:t>. Si todos los ifs se cumplen, se regresa 0.</w:t>
             </w:r>
           </w:p>
         </w:tc>
@@ -9637,14 +8784,12 @@
               </w:rPr>
               <w:t xml:space="preserve">: </w:t>
             </w:r>
-            <w:proofErr w:type="spellStart"/>
             <w:r>
               <w:rPr>
                 <w:rFonts w:ascii="Cambria" w:eastAsia="Cambria" w:hAnsi="Cambria" w:cs="Cambria"/>
               </w:rPr>
               <w:t>String</w:t>
             </w:r>
-            <w:proofErr w:type="spellEnd"/>
           </w:p>
           <w:p>
             <w:pPr>
@@ -9665,14 +8810,12 @@
               </w:rPr>
               <w:t xml:space="preserve">: </w:t>
             </w:r>
-            <w:proofErr w:type="spellStart"/>
             <w:r>
               <w:rPr>
                 <w:rFonts w:ascii="Cambria" w:eastAsia="Cambria" w:hAnsi="Cambria" w:cs="Cambria"/>
               </w:rPr>
               <w:t>String</w:t>
             </w:r>
-            <w:proofErr w:type="spellEnd"/>
           </w:p>
         </w:tc>
         <w:tc>
@@ -9687,14 +8830,12 @@
                 <w:rFonts w:ascii="Cambria" w:eastAsia="Cambria" w:hAnsi="Cambria" w:cs="Cambria"/>
               </w:rPr>
             </w:pPr>
-            <w:proofErr w:type="spellStart"/>
             <w:r>
               <w:rPr>
                 <w:rFonts w:ascii="Cambria" w:eastAsia="Cambria" w:hAnsi="Cambria" w:cs="Cambria"/>
               </w:rPr>
               <w:t>int</w:t>
             </w:r>
-            <w:proofErr w:type="spellEnd"/>
           </w:p>
         </w:tc>
         <w:tc>
@@ -9794,6 +8935,9 @@
     <w:p>
       <w:pPr>
         <w:spacing w:after="215"/>
+        <w:rPr>
+          <w:rFonts w:ascii="Cambria" w:eastAsia="Cambria" w:hAnsi="Cambria" w:cs="Cambria"/>
+        </w:rPr>
       </w:pPr>
       <w:r>
         <w:rPr>
@@ -9804,10 +8948,104 @@
     </w:p>
     <w:p>
       <w:pPr>
+        <w:spacing w:after="215"/>
+        <w:rPr>
+          <w:rFonts w:ascii="Cambria" w:eastAsia="Cambria" w:hAnsi="Cambria" w:cs="Cambria"/>
+        </w:rPr>
+      </w:pPr>
+    </w:p>
+    <w:p>
+      <w:pPr>
+        <w:spacing w:after="215"/>
+        <w:rPr>
+          <w:rFonts w:ascii="Cambria" w:eastAsia="Cambria" w:hAnsi="Cambria" w:cs="Cambria"/>
+        </w:rPr>
+      </w:pPr>
+    </w:p>
+    <w:p>
+      <w:pPr>
+        <w:spacing w:after="215"/>
+        <w:rPr>
+          <w:rFonts w:ascii="Cambria" w:eastAsia="Cambria" w:hAnsi="Cambria" w:cs="Cambria"/>
+        </w:rPr>
+      </w:pPr>
+    </w:p>
+    <w:p>
+      <w:pPr>
+        <w:spacing w:after="215"/>
+        <w:rPr>
+          <w:rFonts w:ascii="Cambria" w:eastAsia="Cambria" w:hAnsi="Cambria" w:cs="Cambria"/>
+        </w:rPr>
+      </w:pPr>
+    </w:p>
+    <w:p>
+      <w:pPr>
+        <w:spacing w:after="215"/>
+        <w:rPr>
+          <w:rFonts w:ascii="Cambria" w:eastAsia="Cambria" w:hAnsi="Cambria" w:cs="Cambria"/>
+        </w:rPr>
+      </w:pPr>
+    </w:p>
+    <w:p>
+      <w:pPr>
+        <w:spacing w:after="215"/>
+        <w:rPr>
+          <w:rFonts w:ascii="Cambria" w:eastAsia="Cambria" w:hAnsi="Cambria" w:cs="Cambria"/>
+        </w:rPr>
+      </w:pPr>
+    </w:p>
+    <w:p>
+      <w:pPr>
+        <w:spacing w:after="215"/>
+        <w:rPr>
+          <w:rFonts w:ascii="Cambria" w:eastAsia="Cambria" w:hAnsi="Cambria" w:cs="Cambria"/>
+        </w:rPr>
+      </w:pPr>
+    </w:p>
+    <w:p>
+      <w:pPr>
+        <w:spacing w:after="215"/>
+        <w:rPr>
+          <w:rFonts w:ascii="Cambria" w:eastAsia="Cambria" w:hAnsi="Cambria" w:cs="Cambria"/>
+        </w:rPr>
+      </w:pPr>
+    </w:p>
+    <w:p>
+      <w:pPr>
+        <w:spacing w:after="215"/>
+        <w:rPr>
+          <w:rFonts w:ascii="Cambria" w:eastAsia="Cambria" w:hAnsi="Cambria" w:cs="Cambria"/>
+        </w:rPr>
+      </w:pPr>
+    </w:p>
+    <w:p>
+      <w:pPr>
+        <w:spacing w:after="215"/>
+        <w:rPr>
+          <w:rFonts w:ascii="Cambria" w:eastAsia="Cambria" w:hAnsi="Cambria" w:cs="Cambria"/>
+        </w:rPr>
+      </w:pPr>
+    </w:p>
+    <w:p>
+      <w:pPr>
+        <w:spacing w:after="215"/>
+        <w:rPr>
+          <w:rFonts w:ascii="Cambria" w:eastAsia="Cambria" w:hAnsi="Cambria" w:cs="Cambria"/>
+        </w:rPr>
+      </w:pPr>
+    </w:p>
+    <w:p>
+      <w:pPr>
+        <w:spacing w:after="215"/>
+      </w:pPr>
+    </w:p>
+    <w:p>
+      <w:pPr>
         <w:pStyle w:val="Heading3"/>
         <w:ind w:left="-5"/>
       </w:pPr>
       <w:r>
+        <w:lastRenderedPageBreak/>
         <w:t xml:space="preserve"> 2. Diseño: Diagrama de Clases (30 puntos) </w:t>
       </w:r>
     </w:p>
@@ -9866,37 +9104,12 @@
           <w:lang w:val="en-US"/>
         </w:rPr>
       </w:pPr>
-      <w:proofErr w:type="spellStart"/>
       <w:r>
         <w:rPr>
           <w:rFonts w:ascii="Cambria" w:eastAsia="Cambria" w:hAnsi="Cambria" w:cs="Cambria"/>
           <w:lang w:val="en-US"/>
         </w:rPr>
-        <w:t>Incluye</w:t>
-      </w:r>
-      <w:proofErr w:type="spellEnd"/>
-      <w:r>
-        <w:rPr>
-          <w:rFonts w:ascii="Cambria" w:eastAsia="Cambria" w:hAnsi="Cambria" w:cs="Cambria"/>
-          <w:lang w:val="en-US"/>
-        </w:rPr>
-        <w:t xml:space="preserve"> </w:t>
-      </w:r>
-      <w:proofErr w:type="spellStart"/>
-      <w:r>
-        <w:rPr>
-          <w:rFonts w:ascii="Cambria" w:eastAsia="Cambria" w:hAnsi="Cambria" w:cs="Cambria"/>
-          <w:lang w:val="en-US"/>
-        </w:rPr>
-        <w:t>el</w:t>
-      </w:r>
-      <w:proofErr w:type="spellEnd"/>
-      <w:r>
-        <w:rPr>
-          <w:rFonts w:ascii="Cambria" w:eastAsia="Cambria" w:hAnsi="Cambria" w:cs="Cambria"/>
-          <w:lang w:val="en-US"/>
-        </w:rPr>
-        <w:t xml:space="preserve"> driver program (Main). </w:t>
+        <w:t xml:space="preserve">Incluye el driver program (Main). </w:t>
       </w:r>
     </w:p>
     <w:p>
@@ -9926,14 +9139,15 @@
       <w:pPr>
         <w:spacing w:after="554"/>
         <w:rPr>
-          <w:lang w:val="en-US"/>
-        </w:rPr>
-      </w:pPr>
-      <w:r>
-        <w:rPr>
           <w:rFonts w:ascii="Cambria" w:eastAsia="Cambria" w:hAnsi="Cambria" w:cs="Cambria"/>
           <w:lang w:val="en-US"/>
         </w:rPr>
+      </w:pPr>
+      <w:r>
+        <w:rPr>
+          <w:rFonts w:ascii="Cambria" w:eastAsia="Cambria" w:hAnsi="Cambria" w:cs="Cambria"/>
+          <w:lang w:val="en-US"/>
+        </w:rPr>
         <w:t xml:space="preserve"> </w:t>
       </w:r>
     </w:p>
@@ -9941,20 +9155,101 @@
       <w:pPr>
         <w:spacing w:after="554"/>
         <w:rPr>
-          <w:lang w:val="en-US"/>
-        </w:rPr>
-      </w:pPr>
-      <w:r>
-        <w:rPr>
           <w:rFonts w:ascii="Cambria" w:eastAsia="Cambria" w:hAnsi="Cambria" w:cs="Cambria"/>
           <w:lang w:val="en-US"/>
         </w:rPr>
+      </w:pPr>
+    </w:p>
+    <w:p>
+      <w:pPr>
+        <w:spacing w:after="554"/>
+        <w:rPr>
+          <w:rFonts w:ascii="Cambria" w:eastAsia="Cambria" w:hAnsi="Cambria" w:cs="Cambria"/>
+          <w:lang w:val="en-US"/>
+        </w:rPr>
+      </w:pPr>
+    </w:p>
+    <w:p>
+      <w:pPr>
+        <w:spacing w:after="554"/>
+        <w:rPr>
+          <w:rFonts w:ascii="Cambria" w:eastAsia="Cambria" w:hAnsi="Cambria" w:cs="Cambria"/>
+          <w:lang w:val="en-US"/>
+        </w:rPr>
+      </w:pPr>
+    </w:p>
+    <w:p>
+      <w:pPr>
+        <w:spacing w:after="554"/>
+        <w:rPr>
+          <w:rFonts w:ascii="Cambria" w:eastAsia="Cambria" w:hAnsi="Cambria" w:cs="Cambria"/>
+          <w:lang w:val="en-US"/>
+        </w:rPr>
+      </w:pPr>
+    </w:p>
+    <w:p>
+      <w:pPr>
+        <w:spacing w:after="554"/>
+        <w:rPr>
+          <w:rFonts w:ascii="Cambria" w:eastAsia="Cambria" w:hAnsi="Cambria" w:cs="Cambria"/>
+          <w:lang w:val="en-US"/>
+        </w:rPr>
+      </w:pPr>
+    </w:p>
+    <w:p>
+      <w:pPr>
+        <w:spacing w:after="554"/>
+        <w:rPr>
+          <w:rFonts w:ascii="Cambria" w:eastAsia="Cambria" w:hAnsi="Cambria" w:cs="Cambria"/>
+          <w:lang w:val="en-US"/>
+        </w:rPr>
+      </w:pPr>
+    </w:p>
+    <w:p>
+      <w:pPr>
+        <w:spacing w:after="554"/>
+        <w:rPr>
+          <w:rFonts w:ascii="Cambria" w:eastAsia="Cambria" w:hAnsi="Cambria" w:cs="Cambria"/>
+          <w:lang w:val="en-US"/>
+        </w:rPr>
+      </w:pPr>
+    </w:p>
+    <w:p>
+      <w:pPr>
+        <w:spacing w:after="554"/>
+        <w:rPr>
+          <w:rFonts w:ascii="Cambria" w:eastAsia="Cambria" w:hAnsi="Cambria" w:cs="Cambria"/>
+          <w:lang w:val="en-US"/>
+        </w:rPr>
+      </w:pPr>
+    </w:p>
+    <w:p>
+      <w:pPr>
+        <w:spacing w:after="214"/>
+        <w:rPr>
+          <w:rFonts w:ascii="Cambria" w:eastAsia="Cambria" w:hAnsi="Cambria" w:cs="Cambria"/>
+          <w:lang w:val="en-US"/>
+        </w:rPr>
+      </w:pPr>
+    </w:p>
+    <w:p>
+      <w:pPr>
+        <w:spacing w:after="214"/>
+        <w:rPr>
+          <w:lang w:val="en-US"/>
+        </w:rPr>
+      </w:pPr>
+      <w:r>
+        <w:rPr>
+          <w:rFonts w:ascii="Cambria" w:eastAsia="Cambria" w:hAnsi="Cambria" w:cs="Cambria"/>
+          <w:lang w:val="en-US"/>
+        </w:rPr>
         <w:t xml:space="preserve"> </w:t>
       </w:r>
     </w:p>
     <w:p>
       <w:pPr>
-        <w:spacing w:after="220"/>
+        <w:spacing w:after="0"/>
         <w:rPr>
           <w:lang w:val="en-US"/>
         </w:rPr>
@@ -9969,101 +9264,11 @@
     </w:p>
     <w:p>
       <w:pPr>
-        <w:spacing w:after="215"/>
-        <w:rPr>
-          <w:lang w:val="en-US"/>
-        </w:rPr>
-      </w:pPr>
-      <w:r>
-        <w:rPr>
-          <w:rFonts w:ascii="Cambria" w:eastAsia="Cambria" w:hAnsi="Cambria" w:cs="Cambria"/>
-          <w:lang w:val="en-US"/>
-        </w:rPr>
-        <w:t xml:space="preserve"> </w:t>
-      </w:r>
-    </w:p>
-    <w:p>
-      <w:pPr>
-        <w:spacing w:after="214"/>
-        <w:rPr>
-          <w:lang w:val="en-US"/>
-        </w:rPr>
-      </w:pPr>
-      <w:r>
-        <w:rPr>
-          <w:rFonts w:ascii="Cambria" w:eastAsia="Cambria" w:hAnsi="Cambria" w:cs="Cambria"/>
-          <w:lang w:val="en-US"/>
-        </w:rPr>
-        <w:t xml:space="preserve"> </w:t>
-      </w:r>
-    </w:p>
-    <w:p>
-      <w:pPr>
-        <w:spacing w:after="219"/>
-        <w:rPr>
-          <w:lang w:val="en-US"/>
-        </w:rPr>
-      </w:pPr>
-      <w:r>
-        <w:rPr>
-          <w:rFonts w:ascii="Cambria" w:eastAsia="Cambria" w:hAnsi="Cambria" w:cs="Cambria"/>
-          <w:lang w:val="en-US"/>
-        </w:rPr>
-        <w:lastRenderedPageBreak/>
-        <w:t xml:space="preserve"> </w:t>
-      </w:r>
-    </w:p>
-    <w:p>
-      <w:pPr>
-        <w:spacing w:after="215"/>
-        <w:rPr>
-          <w:lang w:val="en-US"/>
-        </w:rPr>
-      </w:pPr>
-      <w:r>
-        <w:rPr>
-          <w:rFonts w:ascii="Cambria" w:eastAsia="Cambria" w:hAnsi="Cambria" w:cs="Cambria"/>
-          <w:lang w:val="en-US"/>
-        </w:rPr>
-        <w:t xml:space="preserve"> </w:t>
-      </w:r>
-    </w:p>
-    <w:p>
-      <w:pPr>
-        <w:spacing w:after="214"/>
-        <w:rPr>
-          <w:lang w:val="en-US"/>
-        </w:rPr>
-      </w:pPr>
-      <w:r>
-        <w:rPr>
-          <w:rFonts w:ascii="Cambria" w:eastAsia="Cambria" w:hAnsi="Cambria" w:cs="Cambria"/>
-          <w:lang w:val="en-US"/>
-        </w:rPr>
-        <w:t xml:space="preserve"> </w:t>
-      </w:r>
-    </w:p>
-    <w:p>
-      <w:pPr>
-        <w:spacing w:after="0"/>
-        <w:rPr>
-          <w:lang w:val="en-US"/>
-        </w:rPr>
-      </w:pPr>
-      <w:r>
-        <w:rPr>
-          <w:rFonts w:ascii="Cambria" w:eastAsia="Cambria" w:hAnsi="Cambria" w:cs="Cambria"/>
-          <w:lang w:val="en-US"/>
-        </w:rPr>
-        <w:t xml:space="preserve"> </w:t>
-      </w:r>
-    </w:p>
-    <w:p>
-      <w:pPr>
         <w:pStyle w:val="Heading3"/>
         <w:ind w:left="-5"/>
       </w:pPr>
       <w:r>
+        <w:lastRenderedPageBreak/>
         <w:t xml:space="preserve">3. Programa (40 puntos) </w:t>
       </w:r>
     </w:p>
@@ -10120,115 +9325,7 @@
         <w:rPr>
           <w:rFonts w:ascii="Cambria" w:eastAsia="Cambria" w:hAnsi="Cambria" w:cs="Cambria"/>
         </w:rPr>
-        <w:t xml:space="preserve">Menú que debe implementar el </w:t>
-      </w:r>
-      <w:proofErr w:type="gramStart"/>
-      <w:r>
-        <w:rPr>
-          <w:rFonts w:ascii="Cambria" w:eastAsia="Cambria" w:hAnsi="Cambria" w:cs="Cambria"/>
-        </w:rPr>
-        <w:t>driver</w:t>
-      </w:r>
-      <w:proofErr w:type="gramEnd"/>
-      <w:r>
-        <w:rPr>
-          <w:rFonts w:ascii="Cambria" w:eastAsia="Cambria" w:hAnsi="Cambria" w:cs="Cambria"/>
-        </w:rPr>
-        <w:t xml:space="preserve"> </w:t>
-      </w:r>
-      <w:proofErr w:type="spellStart"/>
-      <w:r>
-        <w:rPr>
-          <w:rFonts w:ascii="Cambria" w:eastAsia="Cambria" w:hAnsi="Cambria" w:cs="Cambria"/>
-        </w:rPr>
-        <w:t>program</w:t>
-      </w:r>
-      <w:proofErr w:type="spellEnd"/>
-      <w:r>
-        <w:rPr>
-          <w:rFonts w:ascii="Cambria" w:eastAsia="Cambria" w:hAnsi="Cambria" w:cs="Cambria"/>
-        </w:rPr>
-        <w:t xml:space="preserve">: </w:t>
-      </w:r>
-    </w:p>
-    <w:p>
-      <w:pPr>
-        <w:numPr>
-          <w:ilvl w:val="1"/>
-          <w:numId w:val="2"/>
-        </w:numPr>
-        <w:spacing w:after="20"/>
-        <w:ind w:hanging="360"/>
-      </w:pPr>
-      <w:r>
-        <w:rPr>
-          <w:rFonts w:ascii="Cambria" w:eastAsia="Cambria" w:hAnsi="Cambria" w:cs="Cambria"/>
-        </w:rPr>
-        <w:t xml:space="preserve">Nuevo comprador </w:t>
-      </w:r>
-    </w:p>
-    <w:p>
-      <w:pPr>
-        <w:numPr>
-          <w:ilvl w:val="1"/>
-          <w:numId w:val="2"/>
-        </w:numPr>
-        <w:spacing w:after="16"/>
-        <w:ind w:hanging="360"/>
-      </w:pPr>
-      <w:r>
-        <w:rPr>
-          <w:rFonts w:ascii="Cambria" w:eastAsia="Cambria" w:hAnsi="Cambria" w:cs="Cambria"/>
-        </w:rPr>
-        <w:t xml:space="preserve">Nueva solicitud de boletos </w:t>
-      </w:r>
-    </w:p>
-    <w:p>
-      <w:pPr>
-        <w:numPr>
-          <w:ilvl w:val="1"/>
-          <w:numId w:val="2"/>
-        </w:numPr>
-        <w:spacing w:after="17"/>
-        <w:ind w:hanging="360"/>
-      </w:pPr>
-      <w:r>
-        <w:rPr>
-          <w:rFonts w:ascii="Cambria" w:eastAsia="Cambria" w:hAnsi="Cambria" w:cs="Cambria"/>
-        </w:rPr>
-        <w:t xml:space="preserve">… </w:t>
-      </w:r>
-    </w:p>
-    <w:p>
-      <w:pPr>
-        <w:numPr>
-          <w:ilvl w:val="1"/>
-          <w:numId w:val="2"/>
-        </w:numPr>
-        <w:spacing w:after="21"/>
-        <w:ind w:hanging="360"/>
-      </w:pPr>
-      <w:r>
-        <w:rPr>
-          <w:rFonts w:ascii="Cambria" w:eastAsia="Cambria" w:hAnsi="Cambria" w:cs="Cambria"/>
-        </w:rPr>
-        <w:t xml:space="preserve">… </w:t>
-      </w:r>
-    </w:p>
-    <w:p>
-      <w:pPr>
-        <w:numPr>
-          <w:ilvl w:val="1"/>
-          <w:numId w:val="2"/>
-        </w:numPr>
-        <w:spacing w:after="217"/>
-        <w:ind w:hanging="360"/>
-      </w:pPr>
-      <w:r>
-        <w:rPr>
-          <w:rFonts w:ascii="Cambria" w:eastAsia="Cambria" w:hAnsi="Cambria" w:cs="Cambria"/>
-        </w:rPr>
-        <w:t xml:space="preserve">Salir </w:t>
+        <w:t xml:space="preserve">Menú que debe implementar el driver program: </w:t>
       </w:r>
     </w:p>
     <w:p>
@@ -10269,13 +9366,8 @@
         <w:spacing w:after="0"/>
         <w:ind w:right="2847"/>
       </w:pPr>
-      <w:proofErr w:type="spellStart"/>
       <w:r>
-        <w:t>Checklist</w:t>
-      </w:r>
-      <w:proofErr w:type="spellEnd"/>
-      <w:r>
-        <w:t xml:space="preserve"> antes de entregar </w:t>
+        <w:t xml:space="preserve">Checklist antes de entregar </w:t>
       </w:r>
     </w:p>
     <w:p>
@@ -10305,21 +9397,7 @@
         <w:rPr>
           <w:rFonts w:ascii="Cambria" w:eastAsia="Cambria" w:hAnsi="Cambria" w:cs="Cambria"/>
         </w:rPr>
-        <w:t xml:space="preserve"> </w:t>
-      </w:r>
-      <w:proofErr w:type="gramStart"/>
-      <w:r>
-        <w:rPr>
-          <w:rFonts w:ascii="Cambria" w:eastAsia="Cambria" w:hAnsi="Cambria" w:cs="Cambria"/>
-        </w:rPr>
-        <w:t>Está claro el análisis?</w:t>
-      </w:r>
-      <w:proofErr w:type="gramEnd"/>
-      <w:r>
-        <w:rPr>
-          <w:rFonts w:ascii="Cambria" w:eastAsia="Cambria" w:hAnsi="Cambria" w:cs="Cambria"/>
-        </w:rPr>
-        <w:t xml:space="preserve"> </w:t>
+        <w:t xml:space="preserve"> Está claro el análisis? </w:t>
       </w:r>
     </w:p>
     <w:p>
@@ -10338,21 +9416,7 @@
         <w:rPr>
           <w:rFonts w:ascii="Cambria" w:eastAsia="Cambria" w:hAnsi="Cambria" w:cs="Cambria"/>
         </w:rPr>
-        <w:t xml:space="preserve"> </w:t>
-      </w:r>
-      <w:proofErr w:type="gramStart"/>
-      <w:r>
-        <w:rPr>
-          <w:rFonts w:ascii="Cambria" w:eastAsia="Cambria" w:hAnsi="Cambria" w:cs="Cambria"/>
-        </w:rPr>
-        <w:t>El diagrama tiene los elementos UML correctamente?</w:t>
-      </w:r>
-      <w:proofErr w:type="gramEnd"/>
-      <w:r>
-        <w:rPr>
-          <w:rFonts w:ascii="Cambria" w:eastAsia="Cambria" w:hAnsi="Cambria" w:cs="Cambria"/>
-        </w:rPr>
-        <w:t xml:space="preserve"> </w:t>
+        <w:t xml:space="preserve"> El diagrama tiene los elementos UML correctamente? </w:t>
       </w:r>
     </w:p>
     <w:p>
@@ -10371,21 +9435,7 @@
         <w:rPr>
           <w:rFonts w:ascii="Cambria" w:eastAsia="Cambria" w:hAnsi="Cambria" w:cs="Cambria"/>
         </w:rPr>
-        <w:t xml:space="preserve"> </w:t>
-      </w:r>
-      <w:proofErr w:type="gramStart"/>
-      <w:r>
-        <w:rPr>
-          <w:rFonts w:ascii="Cambria" w:eastAsia="Cambria" w:hAnsi="Cambria" w:cs="Cambria"/>
-        </w:rPr>
-        <w:t>Subiste tu código a GitHub con todo lo necesario?</w:t>
-      </w:r>
-      <w:proofErr w:type="gramEnd"/>
-      <w:r>
-        <w:rPr>
-          <w:rFonts w:ascii="Cambria" w:eastAsia="Cambria" w:hAnsi="Cambria" w:cs="Cambria"/>
-        </w:rPr>
-        <w:t xml:space="preserve"> </w:t>
+        <w:t xml:space="preserve"> Subiste tu código a GitHub con todo lo necesario? </w:t>
       </w:r>
     </w:p>
     <w:sectPr>

</xml_diff>

<commit_message>
Clases de modelo terminadas. Pendiente de hacer controlador y vista
</commit_message>
<xml_diff>
--- a/Analisis de programa.docx
+++ b/Analisis de programa.docx
@@ -5158,6 +5158,20 @@
           <w:p>
             <w:pPr>
               <w:spacing w:after="214"/>
+              <w:rPr>
+                <w:rFonts w:ascii="Cambria" w:eastAsia="Cambria" w:hAnsi="Cambria" w:cs="Cambria"/>
+              </w:rPr>
+            </w:pPr>
+            <w:r>
+              <w:rPr>
+                <w:rFonts w:ascii="Cambria" w:eastAsia="Cambria" w:hAnsi="Cambria" w:cs="Cambria"/>
+              </w:rPr>
+              <w:t>Capacidad de salón: int</w:t>
+            </w:r>
+          </w:p>
+          <w:p>
+            <w:pPr>
+              <w:spacing w:after="214"/>
             </w:pPr>
             <w:r>
               <w:rPr>
@@ -5334,7 +5348,19 @@
               <w:rPr>
                 <w:rFonts w:ascii="Cambria" w:eastAsia="Cambria" w:hAnsi="Cambria" w:cs="Cambria"/>
               </w:rPr>
-              <w:t>4/3</w:t>
+              <w:t>3</w:t>
+            </w:r>
+            <w:r>
+              <w:rPr>
+                <w:rFonts w:ascii="Cambria" w:eastAsia="Cambria" w:hAnsi="Cambria" w:cs="Cambria"/>
+              </w:rPr>
+              <w:t>/</w:t>
+            </w:r>
+            <w:r>
+              <w:rPr>
+                <w:rFonts w:ascii="Cambria" w:eastAsia="Cambria" w:hAnsi="Cambria" w:cs="Cambria"/>
+              </w:rPr>
+              <w:t>4</w:t>
             </w:r>
             <w:r>
               <w:rPr>
@@ -5504,7 +5530,19 @@
               <w:rPr>
                 <w:rFonts w:ascii="Cambria" w:eastAsia="Cambria" w:hAnsi="Cambria" w:cs="Cambria"/>
               </w:rPr>
-              <w:t>posible &gt; hora de inicio), se regresa False. De lo contrario, se regresa True.</w:t>
+              <w:t>posible &gt;</w:t>
+            </w:r>
+            <w:r>
+              <w:rPr>
+                <w:rFonts w:ascii="Cambria" w:eastAsia="Cambria" w:hAnsi="Cambria" w:cs="Cambria"/>
+              </w:rPr>
+              <w:t>=</w:t>
+            </w:r>
+            <w:r>
+              <w:rPr>
+                <w:rFonts w:ascii="Cambria" w:eastAsia="Cambria" w:hAnsi="Cambria" w:cs="Cambria"/>
+              </w:rPr>
+              <w:t xml:space="preserve"> hora de inicio), se regresa False. De lo contrario, se regresa True.</w:t>
             </w:r>
           </w:p>
         </w:tc>

</xml_diff>